<commit_message>
Lab4: Ejercicio en Línea
</commit_message>
<xml_diff>
--- a/laboratorios/lab04/informe/InformeLab4.docx
+++ b/laboratorios/lab04/informe/InformeLab4.docx
@@ -1,6 +1,6 @@
 
 <file path=word/document.xml><?xml version="1.0" encoding="utf-8"?>
-<w:document xmlns:ve="http://schemas.openxmlformats.org/markup-compatibility/2006" xmlns:o="urn:schemas-microsoft-com:office:office" xmlns:r="http://schemas.openxmlformats.org/officeDocument/2006/relationships" xmlns:m="http://schemas.openxmlformats.org/officeDocument/2006/math" xmlns:v="urn:schemas-microsoft-com:vml" xmlns:wp="http://schemas.openxmlformats.org/drawingml/2006/wordprocessingDrawing" xmlns:w10="urn:schemas-microsoft-com:office:word" xmlns:w="http://schemas.openxmlformats.org/wordprocessingml/2006/main" xmlns:wne="http://schemas.microsoft.com/office/word/2006/wordml">
+<w:document xmlns:wpc="http://schemas.microsoft.com/office/word/2010/wordprocessingCanvas" xmlns:mc="http://schemas.openxmlformats.org/markup-compatibility/2006" xmlns:o="urn:schemas-microsoft-com:office:office" xmlns:r="http://schemas.openxmlformats.org/officeDocument/2006/relationships" xmlns:m="http://schemas.openxmlformats.org/officeDocument/2006/math" xmlns:v="urn:schemas-microsoft-com:vml" xmlns:wp14="http://schemas.microsoft.com/office/word/2010/wordprocessingDrawing" xmlns:wp="http://schemas.openxmlformats.org/drawingml/2006/wordprocessingDrawing" xmlns:w10="urn:schemas-microsoft-com:office:word" xmlns:w="http://schemas.openxmlformats.org/wordprocessingml/2006/main" xmlns:w14="http://schemas.microsoft.com/office/word/2010/wordml" xmlns:w15="http://schemas.microsoft.com/office/word/2012/wordml" xmlns:wpg="http://schemas.microsoft.com/office/word/2010/wordprocessingGroup" xmlns:wpi="http://schemas.microsoft.com/office/word/2010/wordprocessingInk" xmlns:wne="http://schemas.microsoft.com/office/word/2006/wordml" xmlns:wps="http://schemas.microsoft.com/office/word/2010/wordprocessingShape" mc:Ignorable="w14 w15 wp14">
   <w:background w:color="FFFFFF"/>
   <w:body>
     <w:p>
@@ -68,7 +68,7 @@
       <w:tblPr>
         <w:tblW w:w="0" w:type="auto"/>
         <w:tblLayout w:type="fixed"/>
-        <w:tblLook w:val="0000"/>
+        <w:tblLook w:val="0000" w:firstRow="0" w:lastRow="0" w:firstColumn="0" w:lastColumn="0" w:noHBand="0" w:noVBand="0"/>
       </w:tblPr>
       <w:tblGrid>
         <w:gridCol w:w="4605"/>
@@ -328,21 +328,49 @@
           <w:bCs/>
           <w:szCs w:val="24"/>
         </w:rPr>
-        <w:t xml:space="preserve"> al problema del agente viajero es indispensable que exista al menos un arco que llegue al origen , ya que si no lo hay, se vuelve imposible encontrar un camino que termine en este; </w:t>
+        <w:t xml:space="preserve"> al problema del agente viajero es indispensable que exista al menos un arco que llegue al </w:t>
       </w:r>
       <w:r>
         <w:rPr>
           <w:bCs/>
           <w:szCs w:val="24"/>
         </w:rPr>
-        <w:t>además</w:t>
+        <w:t>origen,</w:t>
       </w:r>
       <w:r>
         <w:rPr>
           <w:bCs/>
           <w:szCs w:val="24"/>
         </w:rPr>
-        <w:t xml:space="preserve"> , todas las ciudades deben tener arcos de entrada y salida, ya que a falta de estos se puede llegar  a un estado en el que no se pueden visitar mas ciudades , o la ciudad en </w:t>
+        <w:t xml:space="preserve"> ya que si no lo hay, se vuelve imposible encontrar un camino que termine en este; </w:t>
+      </w:r>
+      <w:r>
+        <w:rPr>
+          <w:bCs/>
+          <w:szCs w:val="24"/>
+        </w:rPr>
+        <w:t>además,</w:t>
+      </w:r>
+      <w:r>
+        <w:rPr>
+          <w:bCs/>
+          <w:szCs w:val="24"/>
+        </w:rPr>
+        <w:t xml:space="preserve"> todas las ciudades deben tener arcos de entrada y salida, ya que a falta de estos se puede llegar a un estado en el que no se pueden visitar mas </w:t>
+      </w:r>
+      <w:r>
+        <w:rPr>
+          <w:bCs/>
+          <w:szCs w:val="24"/>
+        </w:rPr>
+        <w:t>ciudades,</w:t>
+      </w:r>
+      <w:r>
+        <w:rPr>
+          <w:bCs/>
+          <w:szCs w:val="24"/>
+        </w:rPr>
+        <w:t xml:space="preserve"> o la ciudad en </w:t>
       </w:r>
       <w:r>
         <w:rPr>
@@ -375,97 +403,6 @@
     </w:p>
     <w:p>
       <w:pPr>
-        <w:suppressAutoHyphens w:val="0"/>
-        <w:jc w:val="both"/>
-        <w:rPr>
-          <w:bCs/>
-          <w:szCs w:val="24"/>
-        </w:rPr>
-      </w:pPr>
-      <w:r>
-        <w:rPr>
-          <w:bCs/>
-          <w:szCs w:val="24"/>
-        </w:rPr>
-        <w:t xml:space="preserve"> </w:t>
-      </w:r>
-    </w:p>
-    <w:p>
-      <w:pPr>
-        <w:suppressAutoHyphens w:val="0"/>
-        <w:jc w:val="both"/>
-        <w:rPr>
-          <w:b/>
-          <w:bCs/>
-          <w:color w:val="FF0000"/>
-          <w:szCs w:val="24"/>
-        </w:rPr>
-      </w:pPr>
-      <w:r>
-        <w:rPr>
-          <w:b/>
-          <w:bCs/>
-          <w:color w:val="FF0000"/>
-          <w:szCs w:val="24"/>
-        </w:rPr>
-        <w:t xml:space="preserve">HASTA </w:t>
-      </w:r>
-      <w:proofErr w:type="spellStart"/>
-      <w:r>
-        <w:rPr>
-          <w:b/>
-          <w:bCs/>
-          <w:color w:val="FF0000"/>
-          <w:szCs w:val="24"/>
-        </w:rPr>
-        <w:t>AQUI</w:t>
-      </w:r>
-      <w:proofErr w:type="spellEnd"/>
-      <w:r>
-        <w:rPr>
-          <w:b/>
-          <w:bCs/>
-          <w:color w:val="FF0000"/>
-          <w:szCs w:val="24"/>
-        </w:rPr>
-        <w:t xml:space="preserve"> LAB4</w:t>
-      </w:r>
-    </w:p>
-    <w:p>
-      <w:pPr>
-        <w:suppressAutoHyphens w:val="0"/>
-        <w:jc w:val="both"/>
-        <w:rPr>
-          <w:bCs/>
-          <w:szCs w:val="24"/>
-        </w:rPr>
-      </w:pPr>
-    </w:p>
-    <w:p>
-      <w:pPr>
-        <w:suppressAutoHyphens w:val="0"/>
-        <w:jc w:val="both"/>
-        <w:rPr>
-          <w:bCs/>
-          <w:szCs w:val="24"/>
-        </w:rPr>
-      </w:pPr>
-    </w:p>
-    <w:p>
-      <w:pPr>
-        <w:pStyle w:val="Prrafodelista"/>
-        <w:suppressAutoHyphens w:val="0"/>
-        <w:ind w:left="720"/>
-        <w:jc w:val="both"/>
-        <w:rPr>
-          <w:bCs/>
-          <w:szCs w:val="24"/>
-        </w:rPr>
-      </w:pPr>
-    </w:p>
-    <w:p>
-      <w:pPr>
-        <w:pStyle w:val="Prrafodelista"/>
         <w:rPr>
           <w:bCs/>
           <w:szCs w:val="24"/>
@@ -491,28 +428,45 @@
           <w:bCs/>
           <w:szCs w:val="24"/>
         </w:rPr>
-        <w:t xml:space="preserve">El ejercicio en línea 2.1 funciona leyendo por medio de un BufferedReader, la información de la entrada, con la cual va creando un grafo, línea por línea, hasta que no haya más arcos que agregar. Con el grafo creado, se comienza a </w:t>
+        <w:t>El ejercicio en línea 2.1 funciona leyendo por medio de un BufferedReader, la información de la entrada</w:t>
       </w:r>
       <w:r>
         <w:rPr>
           <w:bCs/>
           <w:szCs w:val="24"/>
         </w:rPr>
-        <w:t>explorar</w:t>
+        <w:t xml:space="preserve">, la cual, al finalizar la lectura de cada caso, guarda todos los datos en un objeto nuevo de tipo “Bus” (objeto el cual contiene tres enteros para tener la información de la empresa de buses, y dos arreglos de enteros que guardan los horarios de la mañana y de la tarde respectivamente). Los casos son guardados en un </w:t>
+      </w:r>
+      <w:proofErr w:type="spellStart"/>
+      <w:r>
+        <w:rPr>
+          <w:bCs/>
+          <w:szCs w:val="24"/>
+        </w:rPr>
+        <w:t>ArrayList</w:t>
+      </w:r>
+      <w:proofErr w:type="spellEnd"/>
+      <w:r>
+        <w:rPr>
+          <w:bCs/>
+          <w:szCs w:val="24"/>
+        </w:rPr>
+        <w:t xml:space="preserve"> de Buses para de esta manera, manejar cada uno de los casos por aparte.</w:t>
       </w:r>
       <w:r>
         <w:rPr>
           <w:bCs/>
           <w:szCs w:val="24"/>
         </w:rPr>
-        <w:t xml:space="preserve"> por medio de un algoritmo DFS recursivo. Este recorre todos los sucesores de </w:t>
+        <w:br/>
       </w:r>
       <w:r>
         <w:rPr>
           <w:bCs/>
           <w:szCs w:val="24"/>
         </w:rPr>
-        <w:t xml:space="preserve">un nodo, sin repetir, pero antes de ello, revisa que el peso del camino acumulado al nodo que va a visitar sea inferior al peso del camino con </w:t>
+        <w:br/>
+        <w:t xml:space="preserve">Cuando ya está creada la estructura de datos, se procede al algoritmo voraz que define el valor de las horas mínimas a pagar, sumando las horas de cada recorrido matutino y vespertino, y restándolas del máximo número de horas por día. El restante lo multiplica por el valor de la hora extra. Se retorna el </w:t>
       </w:r>
       <w:r>
         <w:rPr>
@@ -520,17 +474,10 @@
           <w:szCs w:val="24"/>
         </w:rPr>
         <w:lastRenderedPageBreak/>
-        <w:t>menor peso encontrado. Si decide que el peso es menor, guarda el camino en un entero y pasa al siguiente nodo, pero si es mayor, se devuelve hasta donde fue menor por última vez y retira el camino agregado del entero. Al hallar un camino, se sabe que fue uno con menor peso que el anterior, entonces lo guarda y junto a este, el peso que consumió. Al final, se imprime el camino más corto encontrado.</w:t>
+        <w:t>valor total y se imprime. Se continúa con el siguiente caso hasta finalizarlos todos.</w:t>
       </w:r>
-    </w:p>
-    <w:p>
-      <w:pPr>
-        <w:pStyle w:val="Prrafodelista"/>
-        <w:rPr>
-          <w:bCs/>
-          <w:szCs w:val="24"/>
-        </w:rPr>
-      </w:pPr>
+      <w:bookmarkStart w:id="0" w:name="_GoBack"/>
+      <w:bookmarkEnd w:id="0"/>
     </w:p>
     <w:p>
       <w:pPr>
@@ -576,7 +523,7 @@
           <w:bottom w:w="15" w:type="dxa"/>
           <w:right w:w="15" w:type="dxa"/>
         </w:tblCellMar>
-        <w:tblLook w:val="04A0"/>
+        <w:tblLook w:val="04A0" w:firstRow="1" w:lastRow="0" w:firstColumn="1" w:lastColumn="0" w:noHBand="0" w:noVBand="1"/>
       </w:tblPr>
       <w:tblGrid>
         <w:gridCol w:w="8515"/>
@@ -3526,6 +3473,7 @@
           <w:bCs/>
           <w:szCs w:val="24"/>
         </w:rPr>
+        <w:lastRenderedPageBreak/>
         <w:t xml:space="preserve">En el cálculo de la complejidad, la variable ‘n’ representa </w:t>
       </w:r>
       <w:r>
@@ -3542,12 +3490,21 @@
         </w:rPr>
         <w:t xml:space="preserve">, de tal manera que ésta se puede leer como </w:t>
       </w:r>
+      <w:proofErr w:type="gramStart"/>
       <w:r>
         <w:rPr>
           <w:bCs/>
           <w:szCs w:val="24"/>
         </w:rPr>
-        <w:t>el factorial del número total de nodos de un grafo.</w:t>
+        <w:t>el</w:t>
+      </w:r>
+      <w:proofErr w:type="gramEnd"/>
+      <w:r>
+        <w:rPr>
+          <w:bCs/>
+          <w:szCs w:val="24"/>
+        </w:rPr>
+        <w:t xml:space="preserve"> factorial del número total de nodos de un grafo.</w:t>
       </w:r>
     </w:p>
     <w:p>
@@ -3559,8 +3516,6 @@
           <w:szCs w:val="24"/>
         </w:rPr>
       </w:pPr>
-      <w:bookmarkStart w:id="0" w:name="_GoBack"/>
-      <w:bookmarkEnd w:id="0"/>
     </w:p>
     <w:p>
       <w:pPr>
@@ -3599,23 +3554,7 @@
           <w:b/>
           <w:bCs/>
         </w:rPr>
-        <w:t xml:space="preserve"> </w:t>
-      </w:r>
-      <w:proofErr w:type="spellStart"/>
-      <w:r>
-        <w:rPr>
-          <w:b/>
-          <w:bCs/>
-        </w:rPr>
-        <w:t>LAB</w:t>
-      </w:r>
-      <w:proofErr w:type="spellEnd"/>
-      <w:r>
-        <w:rPr>
-          <w:b/>
-          <w:bCs/>
-        </w:rPr>
-        <w:t xml:space="preserve"> 4</w:t>
+        <w:t xml:space="preserve"> LAB 4</w:t>
       </w:r>
     </w:p>
     <w:p>
@@ -3757,7 +3696,7 @@
         <w:tblStyle w:val="Tablaconcuadrcula"/>
         <w:tblW w:w="0" w:type="auto"/>
         <w:tblInd w:w="1352" w:type="dxa"/>
-        <w:tblLook w:val="04A0"/>
+        <w:tblLook w:val="04A0" w:firstRow="1" w:lastRow="0" w:firstColumn="1" w:lastColumn="0" w:noHBand="0" w:noVBand="1"/>
       </w:tblPr>
       <w:tblGrid>
         <w:gridCol w:w="926"/>
@@ -5818,7 +5757,7 @@
 </file>
 
 <file path=word/endnotes.xml><?xml version="1.0" encoding="utf-8"?>
-<w:endnotes xmlns:ve="http://schemas.openxmlformats.org/markup-compatibility/2006" xmlns:o="urn:schemas-microsoft-com:office:office" xmlns:r="http://schemas.openxmlformats.org/officeDocument/2006/relationships" xmlns:m="http://schemas.openxmlformats.org/officeDocument/2006/math" xmlns:v="urn:schemas-microsoft-com:vml" xmlns:wp="http://schemas.openxmlformats.org/drawingml/2006/wordprocessingDrawing" xmlns:w10="urn:schemas-microsoft-com:office:word" xmlns:w="http://schemas.openxmlformats.org/wordprocessingml/2006/main" xmlns:wne="http://schemas.microsoft.com/office/word/2006/wordml">
+<w:endnotes xmlns:wpc="http://schemas.microsoft.com/office/word/2010/wordprocessingCanvas" xmlns:mc="http://schemas.openxmlformats.org/markup-compatibility/2006" xmlns:o="urn:schemas-microsoft-com:office:office" xmlns:r="http://schemas.openxmlformats.org/officeDocument/2006/relationships" xmlns:m="http://schemas.openxmlformats.org/officeDocument/2006/math" xmlns:v="urn:schemas-microsoft-com:vml" xmlns:wp14="http://schemas.microsoft.com/office/word/2010/wordprocessingDrawing" xmlns:wp="http://schemas.openxmlformats.org/drawingml/2006/wordprocessingDrawing" xmlns:w10="urn:schemas-microsoft-com:office:word" xmlns:w="http://schemas.openxmlformats.org/wordprocessingml/2006/main" xmlns:w14="http://schemas.microsoft.com/office/word/2010/wordml" xmlns:w15="http://schemas.microsoft.com/office/word/2012/wordml" xmlns:wpg="http://schemas.microsoft.com/office/word/2010/wordprocessingGroup" xmlns:wpi="http://schemas.microsoft.com/office/word/2010/wordprocessingInk" xmlns:wne="http://schemas.microsoft.com/office/word/2006/wordml" xmlns:wps="http://schemas.microsoft.com/office/word/2010/wordprocessingShape" mc:Ignorable="w14 w15 wp14">
   <w:endnote w:type="separator" w:id="-1">
     <w:p>
       <w:r>
@@ -5837,7 +5776,7 @@
 </file>
 
 <file path=word/footer1.xml><?xml version="1.0" encoding="utf-8"?>
-<w:ftr xmlns:ve="http://schemas.openxmlformats.org/markup-compatibility/2006" xmlns:o="urn:schemas-microsoft-com:office:office" xmlns:r="http://schemas.openxmlformats.org/officeDocument/2006/relationships" xmlns:m="http://schemas.openxmlformats.org/officeDocument/2006/math" xmlns:v="urn:schemas-microsoft-com:vml" xmlns:wp="http://schemas.openxmlformats.org/drawingml/2006/wordprocessingDrawing" xmlns:w10="urn:schemas-microsoft-com:office:word" xmlns:w="http://schemas.openxmlformats.org/wordprocessingml/2006/main" xmlns:wne="http://schemas.microsoft.com/office/word/2006/wordml">
+<w:ftr xmlns:wpc="http://schemas.microsoft.com/office/word/2010/wordprocessingCanvas" xmlns:mc="http://schemas.openxmlformats.org/markup-compatibility/2006" xmlns:o="urn:schemas-microsoft-com:office:office" xmlns:r="http://schemas.openxmlformats.org/officeDocument/2006/relationships" xmlns:m="http://schemas.openxmlformats.org/officeDocument/2006/math" xmlns:v="urn:schemas-microsoft-com:vml" xmlns:wp14="http://schemas.microsoft.com/office/word/2010/wordprocessingDrawing" xmlns:wp="http://schemas.openxmlformats.org/drawingml/2006/wordprocessingDrawing" xmlns:w10="urn:schemas-microsoft-com:office:word" xmlns:w="http://schemas.openxmlformats.org/wordprocessingml/2006/main" xmlns:w14="http://schemas.microsoft.com/office/word/2010/wordml" xmlns:w15="http://schemas.microsoft.com/office/word/2012/wordml" xmlns:wpg="http://schemas.microsoft.com/office/word/2010/wordprocessingGroup" xmlns:wpi="http://schemas.microsoft.com/office/word/2010/wordprocessingInk" xmlns:wne="http://schemas.microsoft.com/office/word/2006/wordml" xmlns:wps="http://schemas.microsoft.com/office/word/2010/wordprocessingShape" mc:Ignorable="w14 w15 wp14">
   <w:p>
     <w:pPr>
       <w:pStyle w:val="Piedepgina"/>
@@ -5904,19 +5843,19 @@
         <w:lang w:val="es-CO" w:eastAsia="es-CO"/>
       </w:rPr>
       <w:pict>
-        <v:group id="Group 1" o:spid="_x0000_s4097" style="position:absolute;left:0;text-align:left;margin-left:205.8pt;margin-top:753pt;width:25.65pt;height:37.7pt;z-index:251657216;mso-wrap-distance-left:0;mso-wrap-distance-right:0;mso-position-horizontal-relative:margin;mso-position-vertical-relative:page" coordorigin="4116,15060" coordsize="513,754" o:gfxdata="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">
+        <v:group id="Group 1" o:spid="_x0000_s2049" style="position:absolute;left:0;text-align:left;margin-left:205.8pt;margin-top:753pt;width:25.65pt;height:37.7pt;z-index:251657216;mso-wrap-distance-left:0;mso-wrap-distance-right:0;mso-position-horizontal-relative:margin;mso-position-vertical-relative:page" coordorigin="4116,15060" coordsize="513,754" o:gfxdata="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">
           <v:shapetype id="_x0000_t32" coordsize="21600,21600" o:spt="32" o:oned="t" path="m,l21600,21600e" filled="f">
             <v:path arrowok="t" fillok="f" o:connecttype="none"/>
             <o:lock v:ext="edit" shapetype="t"/>
           </v:shapetype>
-          <v:shape id="AutoShape 2" o:spid="_x0000_s4099" type="#_x0000_t32" style="position:absolute;left:4390;top:417;width:1;height:13;flip:y;visibility:visible" o:connectortype="straight" o:gfxdata="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" strokecolor="#7f7f7f" strokeweight=".26mm">
+          <v:shape id="AutoShape 2" o:spid="_x0000_s2051" type="#_x0000_t32" style="position:absolute;left:4390;top:417;width:1;height:13;flip:y;visibility:visible" o:connectortype="straight" o:gfxdata="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" strokecolor="#7f7f7f" strokeweight=".26mm">
             <v:stroke joinstyle="miter" endcap="square"/>
           </v:shape>
           <v:shapetype id="_x0000_t202" coordsize="21600,21600" o:spt="202" path="m,l,21600r21600,l21600,xe">
             <v:stroke joinstyle="miter"/>
             <v:path gradientshapeok="t" o:connecttype="rect"/>
           </v:shapetype>
-          <v:shape id="Text Box 3" o:spid="_x0000_s4098" type="#_x0000_t202" style="position:absolute;left:4116;top:15791;width:512;height:22;visibility:visible;v-text-anchor:middle" o:gfxdata="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" filled="f" strokecolor="#7f7f7f" strokeweight=".26mm">
+          <v:shape id="Text Box 3" o:spid="_x0000_s2050" type="#_x0000_t202" style="position:absolute;left:4116;top:15791;width:512;height:22;visibility:visible;v-text-anchor:middle" o:gfxdata="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" filled="f" strokecolor="#7f7f7f" strokeweight=".26mm">
             <v:stroke endcap="square"/>
             <v:textbox>
               <w:txbxContent>
@@ -5975,7 +5914,7 @@
 </file>
 
 <file path=word/footnotes.xml><?xml version="1.0" encoding="utf-8"?>
-<w:footnotes xmlns:ve="http://schemas.openxmlformats.org/markup-compatibility/2006" xmlns:o="urn:schemas-microsoft-com:office:office" xmlns:r="http://schemas.openxmlformats.org/officeDocument/2006/relationships" xmlns:m="http://schemas.openxmlformats.org/officeDocument/2006/math" xmlns:v="urn:schemas-microsoft-com:vml" xmlns:wp="http://schemas.openxmlformats.org/drawingml/2006/wordprocessingDrawing" xmlns:w10="urn:schemas-microsoft-com:office:word" xmlns:w="http://schemas.openxmlformats.org/wordprocessingml/2006/main" xmlns:wne="http://schemas.microsoft.com/office/word/2006/wordml">
+<w:footnotes xmlns:wpc="http://schemas.microsoft.com/office/word/2010/wordprocessingCanvas" xmlns:mc="http://schemas.openxmlformats.org/markup-compatibility/2006" xmlns:o="urn:schemas-microsoft-com:office:office" xmlns:r="http://schemas.openxmlformats.org/officeDocument/2006/relationships" xmlns:m="http://schemas.openxmlformats.org/officeDocument/2006/math" xmlns:v="urn:schemas-microsoft-com:vml" xmlns:wp14="http://schemas.microsoft.com/office/word/2010/wordprocessingDrawing" xmlns:wp="http://schemas.openxmlformats.org/drawingml/2006/wordprocessingDrawing" xmlns:w10="urn:schemas-microsoft-com:office:word" xmlns:w="http://schemas.openxmlformats.org/wordprocessingml/2006/main" xmlns:w14="http://schemas.microsoft.com/office/word/2010/wordml" xmlns:w15="http://schemas.microsoft.com/office/word/2012/wordml" xmlns:wpg="http://schemas.microsoft.com/office/word/2010/wordprocessingGroup" xmlns:wpi="http://schemas.microsoft.com/office/word/2010/wordprocessingInk" xmlns:wne="http://schemas.microsoft.com/office/word/2006/wordml" xmlns:wps="http://schemas.microsoft.com/office/word/2010/wordprocessingShape" mc:Ignorable="w14 w15 wp14">
   <w:footnote w:type="separator" w:id="-1">
     <w:p>
       <w:r>
@@ -5994,13 +5933,13 @@
 </file>
 
 <file path=word/header1.xml><?xml version="1.0" encoding="utf-8"?>
-<w:hdr xmlns:ve="http://schemas.openxmlformats.org/markup-compatibility/2006" xmlns:o="urn:schemas-microsoft-com:office:office" xmlns:r="http://schemas.openxmlformats.org/officeDocument/2006/relationships" xmlns:m="http://schemas.openxmlformats.org/officeDocument/2006/math" xmlns:v="urn:schemas-microsoft-com:vml" xmlns:wp="http://schemas.openxmlformats.org/drawingml/2006/wordprocessingDrawing" xmlns:w10="urn:schemas-microsoft-com:office:word" xmlns:w="http://schemas.openxmlformats.org/wordprocessingml/2006/main" xmlns:wne="http://schemas.microsoft.com/office/word/2006/wordml">
+<w:hdr xmlns:wpc="http://schemas.microsoft.com/office/word/2010/wordprocessingCanvas" xmlns:mc="http://schemas.openxmlformats.org/markup-compatibility/2006" xmlns:o="urn:schemas-microsoft-com:office:office" xmlns:r="http://schemas.openxmlformats.org/officeDocument/2006/relationships" xmlns:m="http://schemas.openxmlformats.org/officeDocument/2006/math" xmlns:v="urn:schemas-microsoft-com:vml" xmlns:wp14="http://schemas.microsoft.com/office/word/2010/wordprocessingDrawing" xmlns:wp="http://schemas.openxmlformats.org/drawingml/2006/wordprocessingDrawing" xmlns:w10="urn:schemas-microsoft-com:office:word" xmlns:w="http://schemas.openxmlformats.org/wordprocessingml/2006/main" xmlns:w14="http://schemas.microsoft.com/office/word/2010/wordml" xmlns:w15="http://schemas.microsoft.com/office/word/2012/wordml" xmlns:wpg="http://schemas.microsoft.com/office/word/2010/wordprocessingGroup" xmlns:wpi="http://schemas.microsoft.com/office/word/2010/wordprocessingInk" xmlns:wne="http://schemas.microsoft.com/office/word/2006/wordml" xmlns:wps="http://schemas.microsoft.com/office/word/2010/wordprocessingShape" mc:Ignorable="w14 w15 wp14">
   <w:tbl>
     <w:tblPr>
       <w:tblW w:w="0" w:type="auto"/>
       <w:tblInd w:w="-10" w:type="dxa"/>
       <w:tblLayout w:type="fixed"/>
-      <w:tblLook w:val="0000"/>
+      <w:tblLook w:val="0000" w:firstRow="0" w:lastRow="0" w:firstColumn="0" w:lastColumn="0" w:noHBand="0" w:noVBand="0"/>
     </w:tblPr>
     <w:tblGrid>
       <w:gridCol w:w="2269"/>
@@ -6079,7 +6018,7 @@
                         <a:blip r:embed="rId1">
                           <a:extLst>
                             <a:ext uri="{28A0092B-C50C-407E-A947-70E740481C1C}">
-                              <a14:useLocalDpi xmlns="" xmlns:wpc="http://schemas.microsoft.com/office/word/2010/wordprocessingCanvas" xmlns:mc="http://schemas.openxmlformats.org/markup-compatibility/2006" xmlns:o="urn:schemas-microsoft-com:office:office" xmlns:v="urn:schemas-microsoft-com:vml" xmlns:wp14="http://schemas.microsoft.com/office/word/2010/wordprocessingDrawing" xmlns:w10="urn:schemas-microsoft-com:office:word" xmlns:w="http://schemas.openxmlformats.org/wordprocessingml/2006/main" xmlns:w14="http://schemas.microsoft.com/office/word/2010/wordml" xmlns:w15="http://schemas.microsoft.com/office/word/2012/wordml" xmlns:wpg="http://schemas.microsoft.com/office/word/2010/wordprocessingGroup" xmlns:wpi="http://schemas.microsoft.com/office/word/2010/wordprocessingInk" xmlns:wps="http://schemas.microsoft.com/office/word/2010/wordprocessingShape" xmlns:a14="http://schemas.microsoft.com/office/drawing/2010/main" val="0"/>
+                              <a14:useLocalDpi xmlns:a14="http://schemas.microsoft.com/office/drawing/2010/main" val="0"/>
                             </a:ext>
                           </a:extLst>
                         </a:blip>
@@ -6372,8 +6311,8 @@
 </file>
 
 <file path=word/numbering.xml><?xml version="1.0" encoding="utf-8"?>
-<w:numbering xmlns:ve="http://schemas.openxmlformats.org/markup-compatibility/2006" xmlns:o="urn:schemas-microsoft-com:office:office" xmlns:r="http://schemas.openxmlformats.org/officeDocument/2006/relationships" xmlns:m="http://schemas.openxmlformats.org/officeDocument/2006/math" xmlns:v="urn:schemas-microsoft-com:vml" xmlns:wp="http://schemas.openxmlformats.org/drawingml/2006/wordprocessingDrawing" xmlns:w10="urn:schemas-microsoft-com:office:word" xmlns:w="http://schemas.openxmlformats.org/wordprocessingml/2006/main" xmlns:wne="http://schemas.microsoft.com/office/word/2006/wordml">
-  <w:abstractNum w:abstractNumId="0">
+<w:numbering xmlns:wpc="http://schemas.microsoft.com/office/word/2010/wordprocessingCanvas" xmlns:mc="http://schemas.openxmlformats.org/markup-compatibility/2006" xmlns:o="urn:schemas-microsoft-com:office:office" xmlns:r="http://schemas.openxmlformats.org/officeDocument/2006/relationships" xmlns:m="http://schemas.openxmlformats.org/officeDocument/2006/math" xmlns:v="urn:schemas-microsoft-com:vml" xmlns:wp14="http://schemas.microsoft.com/office/word/2010/wordprocessingDrawing" xmlns:wp="http://schemas.openxmlformats.org/drawingml/2006/wordprocessingDrawing" xmlns:w10="urn:schemas-microsoft-com:office:word" xmlns:w="http://schemas.openxmlformats.org/wordprocessingml/2006/main" xmlns:w14="http://schemas.microsoft.com/office/word/2010/wordml" xmlns:w15="http://schemas.microsoft.com/office/word/2012/wordml" xmlns:wpg="http://schemas.microsoft.com/office/word/2010/wordprocessingGroup" xmlns:wpi="http://schemas.microsoft.com/office/word/2010/wordprocessingInk" xmlns:wne="http://schemas.microsoft.com/office/word/2006/wordml" xmlns:wps="http://schemas.microsoft.com/office/word/2010/wordprocessingShape" mc:Ignorable="w14 w15 wp14">
+  <w:abstractNum w:abstractNumId="0" w15:restartNumberingAfterBreak="0">
     <w:nsid w:val="00000001"/>
     <w:multiLevelType w:val="multilevel"/>
     <w:tmpl w:val="00000001"/>
@@ -6501,7 +6440,7 @@
       </w:pPr>
     </w:lvl>
   </w:abstractNum>
-  <w:abstractNum w:abstractNumId="1">
+  <w:abstractNum w:abstractNumId="1" w15:restartNumberingAfterBreak="0">
     <w:nsid w:val="00000002"/>
     <w:multiLevelType w:val="multilevel"/>
     <w:tmpl w:val="00000002"/>
@@ -6625,7 +6564,7 @@
       </w:pPr>
     </w:lvl>
   </w:abstractNum>
-  <w:abstractNum w:abstractNumId="2">
+  <w:abstractNum w:abstractNumId="2" w15:restartNumberingAfterBreak="0">
     <w:nsid w:val="00000003"/>
     <w:multiLevelType w:val="multilevel"/>
     <w:tmpl w:val="048837F2"/>
@@ -6769,7 +6708,7 @@
       </w:rPr>
     </w:lvl>
   </w:abstractNum>
-  <w:abstractNum w:abstractNumId="3">
+  <w:abstractNum w:abstractNumId="3" w15:restartNumberingAfterBreak="0">
     <w:nsid w:val="00000004"/>
     <w:multiLevelType w:val="multilevel"/>
     <w:tmpl w:val="00000004"/>
@@ -6912,7 +6851,7 @@
       </w:rPr>
     </w:lvl>
   </w:abstractNum>
-  <w:abstractNum w:abstractNumId="4">
+  <w:abstractNum w:abstractNumId="4" w15:restartNumberingAfterBreak="0">
     <w:nsid w:val="0485075C"/>
     <w:multiLevelType w:val="hybridMultilevel"/>
     <w:tmpl w:val="24264F24"/>
@@ -6998,7 +6937,7 @@
       </w:pPr>
     </w:lvl>
   </w:abstractNum>
-  <w:abstractNum w:abstractNumId="5">
+  <w:abstractNum w:abstractNumId="5" w15:restartNumberingAfterBreak="0">
     <w:nsid w:val="1C3E32B1"/>
     <w:multiLevelType w:val="hybridMultilevel"/>
     <w:tmpl w:val="1584BB8A"/>
@@ -7089,7 +7028,7 @@
       </w:pPr>
     </w:lvl>
   </w:abstractNum>
-  <w:abstractNum w:abstractNumId="6">
+  <w:abstractNum w:abstractNumId="6" w15:restartNumberingAfterBreak="0">
     <w:nsid w:val="34E86757"/>
     <w:multiLevelType w:val="hybridMultilevel"/>
     <w:tmpl w:val="47CA5C0C"/>
@@ -7179,7 +7118,7 @@
       </w:pPr>
     </w:lvl>
   </w:abstractNum>
-  <w:abstractNum w:abstractNumId="7">
+  <w:abstractNum w:abstractNumId="7" w15:restartNumberingAfterBreak="0">
     <w:nsid w:val="362A1CE2"/>
     <w:multiLevelType w:val="hybridMultilevel"/>
     <w:tmpl w:val="68528742"/>
@@ -7265,7 +7204,7 @@
       </w:pPr>
     </w:lvl>
   </w:abstractNum>
-  <w:abstractNum w:abstractNumId="8">
+  <w:abstractNum w:abstractNumId="8" w15:restartNumberingAfterBreak="0">
     <w:nsid w:val="40606B1B"/>
     <w:multiLevelType w:val="multilevel"/>
     <w:tmpl w:val="00000002"/>
@@ -7388,7 +7327,7 @@
       </w:pPr>
     </w:lvl>
   </w:abstractNum>
-  <w:abstractNum w:abstractNumId="9">
+  <w:abstractNum w:abstractNumId="9" w15:restartNumberingAfterBreak="0">
     <w:nsid w:val="445A0280"/>
     <w:multiLevelType w:val="hybridMultilevel"/>
     <w:tmpl w:val="4F26EE94"/>
@@ -7501,7 +7440,7 @@
       </w:rPr>
     </w:lvl>
   </w:abstractNum>
-  <w:abstractNum w:abstractNumId="10">
+  <w:abstractNum w:abstractNumId="10" w15:restartNumberingAfterBreak="0">
     <w:nsid w:val="47DA396B"/>
     <w:multiLevelType w:val="hybridMultilevel"/>
     <w:tmpl w:val="F8DC9CAA"/>
@@ -7587,7 +7526,7 @@
       </w:pPr>
     </w:lvl>
   </w:abstractNum>
-  <w:abstractNum w:abstractNumId="11">
+  <w:abstractNum w:abstractNumId="11" w15:restartNumberingAfterBreak="0">
     <w:nsid w:val="79503467"/>
     <w:multiLevelType w:val="multilevel"/>
     <w:tmpl w:val="00000002"/>
@@ -7710,7 +7649,7 @@
       </w:pPr>
     </w:lvl>
   </w:abstractNum>
-  <w:abstractNum w:abstractNumId="12">
+  <w:abstractNum w:abstractNumId="12" w15:restartNumberingAfterBreak="0">
     <w:nsid w:val="7AB13982"/>
     <w:multiLevelType w:val="hybridMultilevel"/>
     <w:tmpl w:val="C778C0BA"/>
@@ -7796,7 +7735,7 @@
       </w:pPr>
     </w:lvl>
   </w:abstractNum>
-  <w:abstractNum w:abstractNumId="13">
+  <w:abstractNum w:abstractNumId="13" w15:restartNumberingAfterBreak="0">
     <w:nsid w:val="7C4239AB"/>
     <w:multiLevelType w:val="multilevel"/>
     <w:tmpl w:val="00000002"/>
@@ -7965,7 +7904,7 @@
 </file>
 
 <file path=word/styles.xml><?xml version="1.0" encoding="utf-8"?>
-<w:styles xmlns:r="http://schemas.openxmlformats.org/officeDocument/2006/relationships" xmlns:w="http://schemas.openxmlformats.org/wordprocessingml/2006/main">
+<w:styles xmlns:mc="http://schemas.openxmlformats.org/markup-compatibility/2006" xmlns:r="http://schemas.openxmlformats.org/officeDocument/2006/relationships" xmlns:w="http://schemas.openxmlformats.org/wordprocessingml/2006/main" xmlns:w14="http://schemas.microsoft.com/office/word/2010/wordml" xmlns:w15="http://schemas.microsoft.com/office/word/2012/wordml" mc:Ignorable="w14 w15">
   <w:docDefaults>
     <w:rPrDefault>
       <w:rPr>
@@ -7975,144 +7914,378 @@
     </w:rPrDefault>
     <w:pPrDefault/>
   </w:docDefaults>
-  <w:latentStyles w:defLockedState="0" w:defUIPriority="99" w:defSemiHidden="1" w:defUnhideWhenUsed="1" w:defQFormat="0" w:count="267">
-    <w:lsdException w:name="Normal" w:semiHidden="0" w:uiPriority="0" w:unhideWhenUsed="0" w:qFormat="1"/>
-    <w:lsdException w:name="heading 1" w:semiHidden="0" w:uiPriority="9" w:unhideWhenUsed="0" w:qFormat="1"/>
-    <w:lsdException w:name="heading 2" w:semiHidden="0" w:uiPriority="9" w:unhideWhenUsed="0" w:qFormat="1"/>
-    <w:lsdException w:name="heading 3" w:semiHidden="0" w:uiPriority="9" w:unhideWhenUsed="0" w:qFormat="1"/>
-    <w:lsdException w:name="heading 4" w:semiHidden="0" w:uiPriority="9" w:unhideWhenUsed="0" w:qFormat="1"/>
-    <w:lsdException w:name="heading 5" w:semiHidden="0" w:uiPriority="9" w:unhideWhenUsed="0" w:qFormat="1"/>
-    <w:lsdException w:name="heading 6" w:uiPriority="9" w:qFormat="1"/>
-    <w:lsdException w:name="heading 7" w:uiPriority="9" w:qFormat="1"/>
-    <w:lsdException w:name="heading 8" w:uiPriority="9" w:qFormat="1"/>
-    <w:lsdException w:name="heading 9" w:uiPriority="9" w:qFormat="1"/>
-    <w:lsdException w:name="toc 1" w:uiPriority="39"/>
-    <w:lsdException w:name="toc 2" w:uiPriority="39"/>
-    <w:lsdException w:name="toc 3" w:uiPriority="39"/>
-    <w:lsdException w:name="toc 4" w:uiPriority="39"/>
-    <w:lsdException w:name="toc 5" w:uiPriority="39"/>
-    <w:lsdException w:name="toc 6" w:uiPriority="39"/>
-    <w:lsdException w:name="toc 7" w:uiPriority="39"/>
-    <w:lsdException w:name="toc 8" w:uiPriority="39"/>
-    <w:lsdException w:name="toc 9" w:uiPriority="39"/>
-    <w:lsdException w:name="caption" w:semiHidden="0" w:uiPriority="35" w:unhideWhenUsed="0" w:qFormat="1"/>
-    <w:lsdException w:name="Title" w:semiHidden="0" w:uiPriority="10" w:unhideWhenUsed="0" w:qFormat="1"/>
-    <w:lsdException w:name="Default Paragraph Font" w:uiPriority="1"/>
-    <w:lsdException w:name="Subtitle" w:semiHidden="0" w:uiPriority="11" w:unhideWhenUsed="0" w:qFormat="1"/>
-    <w:lsdException w:name="Strong" w:semiHidden="0" w:uiPriority="22" w:unhideWhenUsed="0" w:qFormat="1"/>
-    <w:lsdException w:name="Emphasis" w:semiHidden="0" w:uiPriority="20" w:unhideWhenUsed="0" w:qFormat="1"/>
-    <w:lsdException w:name="Table Grid" w:semiHidden="0" w:uiPriority="39" w:unhideWhenUsed="0"/>
-    <w:lsdException w:name="Placeholder Text" w:unhideWhenUsed="0"/>
-    <w:lsdException w:name="No Spacing" w:semiHidden="0" w:uiPriority="1" w:unhideWhenUsed="0" w:qFormat="1"/>
-    <w:lsdException w:name="Light Shading" w:semiHidden="0" w:uiPriority="60" w:unhideWhenUsed="0"/>
-    <w:lsdException w:name="Light List" w:semiHidden="0" w:uiPriority="61" w:unhideWhenUsed="0"/>
-    <w:lsdException w:name="Light Grid" w:semiHidden="0" w:uiPriority="62" w:unhideWhenUsed="0"/>
-    <w:lsdException w:name="Medium Shading 1" w:semiHidden="0" w:uiPriority="63" w:unhideWhenUsed="0"/>
-    <w:lsdException w:name="Medium Shading 2" w:semiHidden="0" w:uiPriority="64" w:unhideWhenUsed="0"/>
-    <w:lsdException w:name="Medium List 1" w:semiHidden="0" w:uiPriority="65" w:unhideWhenUsed="0"/>
-    <w:lsdException w:name="Medium List 2" w:semiHidden="0" w:uiPriority="66" w:unhideWhenUsed="0"/>
-    <w:lsdException w:name="Medium Grid 1" w:semiHidden="0" w:uiPriority="67" w:unhideWhenUsed="0"/>
-    <w:lsdException w:name="Medium Grid 2" w:semiHidden="0" w:uiPriority="68" w:unhideWhenUsed="0"/>
-    <w:lsdException w:name="Medium Grid 3" w:semiHidden="0" w:uiPriority="69" w:unhideWhenUsed="0"/>
-    <w:lsdException w:name="Dark List" w:semiHidden="0" w:uiPriority="70" w:unhideWhenUsed="0"/>
-    <w:lsdException w:name="Colorful Shading" w:semiHidden="0" w:uiPriority="71" w:unhideWhenUsed="0"/>
-    <w:lsdException w:name="Colorful List" w:semiHidden="0" w:uiPriority="72" w:unhideWhenUsed="0"/>
-    <w:lsdException w:name="Colorful Grid" w:semiHidden="0" w:uiPriority="73" w:unhideWhenUsed="0"/>
-    <w:lsdException w:name="Light Shading Accent 1" w:semiHidden="0" w:uiPriority="60" w:unhideWhenUsed="0"/>
-    <w:lsdException w:name="Light List Accent 1" w:semiHidden="0" w:uiPriority="61" w:unhideWhenUsed="0"/>
-    <w:lsdException w:name="Light Grid Accent 1" w:semiHidden="0" w:uiPriority="62" w:unhideWhenUsed="0"/>
-    <w:lsdException w:name="Medium Shading 1 Accent 1" w:semiHidden="0" w:uiPriority="63" w:unhideWhenUsed="0"/>
-    <w:lsdException w:name="Medium Shading 2 Accent 1" w:semiHidden="0" w:uiPriority="64" w:unhideWhenUsed="0"/>
-    <w:lsdException w:name="Medium List 1 Accent 1" w:semiHidden="0" w:uiPriority="65" w:unhideWhenUsed="0"/>
-    <w:lsdException w:name="Revision" w:unhideWhenUsed="0"/>
-    <w:lsdException w:name="List Paragraph" w:semiHidden="0" w:uiPriority="34" w:unhideWhenUsed="0" w:qFormat="1"/>
-    <w:lsdException w:name="Quote" w:semiHidden="0" w:uiPriority="29" w:unhideWhenUsed="0" w:qFormat="1"/>
-    <w:lsdException w:name="Intense Quote" w:semiHidden="0" w:uiPriority="30" w:unhideWhenUsed="0" w:qFormat="1"/>
-    <w:lsdException w:name="Medium List 2 Accent 1" w:semiHidden="0" w:uiPriority="66" w:unhideWhenUsed="0"/>
-    <w:lsdException w:name="Medium Grid 1 Accent 1" w:semiHidden="0" w:uiPriority="67" w:unhideWhenUsed="0"/>
-    <w:lsdException w:name="Medium Grid 2 Accent 1" w:semiHidden="0" w:uiPriority="68" w:unhideWhenUsed="0"/>
-    <w:lsdException w:name="Medium Grid 3 Accent 1" w:semiHidden="0" w:uiPriority="69" w:unhideWhenUsed="0"/>
-    <w:lsdException w:name="Dark List Accent 1" w:semiHidden="0" w:uiPriority="70" w:unhideWhenUsed="0"/>
-    <w:lsdException w:name="Colorful Shading Accent 1" w:semiHidden="0" w:uiPriority="71" w:unhideWhenUsed="0"/>
-    <w:lsdException w:name="Colorful List Accent 1" w:semiHidden="0" w:uiPriority="72" w:unhideWhenUsed="0"/>
-    <w:lsdException w:name="Colorful Grid Accent 1" w:semiHidden="0" w:uiPriority="73" w:unhideWhenUsed="0"/>
-    <w:lsdException w:name="Light Shading Accent 2" w:semiHidden="0" w:uiPriority="60" w:unhideWhenUsed="0"/>
-    <w:lsdException w:name="Light List Accent 2" w:semiHidden="0" w:uiPriority="61" w:unhideWhenUsed="0"/>
-    <w:lsdException w:name="Light Grid Accent 2" w:semiHidden="0" w:uiPriority="62" w:unhideWhenUsed="0"/>
-    <w:lsdException w:name="Medium Shading 1 Accent 2" w:semiHidden="0" w:uiPriority="63" w:unhideWhenUsed="0"/>
-    <w:lsdException w:name="Medium Shading 2 Accent 2" w:semiHidden="0" w:uiPriority="64" w:unhideWhenUsed="0"/>
-    <w:lsdException w:name="Medium List 1 Accent 2" w:semiHidden="0" w:uiPriority="65" w:unhideWhenUsed="0"/>
-    <w:lsdException w:name="Medium List 2 Accent 2" w:semiHidden="0" w:uiPriority="66" w:unhideWhenUsed="0"/>
-    <w:lsdException w:name="Medium Grid 1 Accent 2" w:semiHidden="0" w:uiPriority="67" w:unhideWhenUsed="0"/>
-    <w:lsdException w:name="Medium Grid 2 Accent 2" w:semiHidden="0" w:uiPriority="68" w:unhideWhenUsed="0"/>
-    <w:lsdException w:name="Medium Grid 3 Accent 2" w:semiHidden="0" w:uiPriority="69" w:unhideWhenUsed="0"/>
-    <w:lsdException w:name="Dark List Accent 2" w:semiHidden="0" w:uiPriority="70" w:unhideWhenUsed="0"/>
-    <w:lsdException w:name="Colorful Shading Accent 2" w:semiHidden="0" w:uiPriority="71" w:unhideWhenUsed="0"/>
-    <w:lsdException w:name="Colorful List Accent 2" w:semiHidden="0" w:uiPriority="72" w:unhideWhenUsed="0"/>
-    <w:lsdException w:name="Colorful Grid Accent 2" w:semiHidden="0" w:uiPriority="73" w:unhideWhenUsed="0"/>
-    <w:lsdException w:name="Light Shading Accent 3" w:semiHidden="0" w:uiPriority="60" w:unhideWhenUsed="0"/>
-    <w:lsdException w:name="Light List Accent 3" w:semiHidden="0" w:uiPriority="61" w:unhideWhenUsed="0"/>
-    <w:lsdException w:name="Light Grid Accent 3" w:semiHidden="0" w:uiPriority="62" w:unhideWhenUsed="0"/>
-    <w:lsdException w:name="Medium Shading 1 Accent 3" w:semiHidden="0" w:uiPriority="63" w:unhideWhenUsed="0"/>
-    <w:lsdException w:name="Medium Shading 2 Accent 3" w:semiHidden="0" w:uiPriority="64" w:unhideWhenUsed="0"/>
-    <w:lsdException w:name="Medium List 1 Accent 3" w:semiHidden="0" w:uiPriority="65" w:unhideWhenUsed="0"/>
-    <w:lsdException w:name="Medium List 2 Accent 3" w:semiHidden="0" w:uiPriority="66" w:unhideWhenUsed="0"/>
-    <w:lsdException w:name="Medium Grid 1 Accent 3" w:semiHidden="0" w:uiPriority="67" w:unhideWhenUsed="0"/>
-    <w:lsdException w:name="Medium Grid 2 Accent 3" w:semiHidden="0" w:uiPriority="68" w:unhideWhenUsed="0"/>
-    <w:lsdException w:name="Medium Grid 3 Accent 3" w:semiHidden="0" w:uiPriority="69" w:unhideWhenUsed="0"/>
-    <w:lsdException w:name="Dark List Accent 3" w:semiHidden="0" w:uiPriority="70" w:unhideWhenUsed="0"/>
-    <w:lsdException w:name="Colorful Shading Accent 3" w:semiHidden="0" w:uiPriority="71" w:unhideWhenUsed="0"/>
-    <w:lsdException w:name="Colorful List Accent 3" w:semiHidden="0" w:uiPriority="72" w:unhideWhenUsed="0"/>
-    <w:lsdException w:name="Colorful Grid Accent 3" w:semiHidden="0" w:uiPriority="73" w:unhideWhenUsed="0"/>
-    <w:lsdException w:name="Light Shading Accent 4" w:semiHidden="0" w:uiPriority="60" w:unhideWhenUsed="0"/>
-    <w:lsdException w:name="Light List Accent 4" w:semiHidden="0" w:uiPriority="61" w:unhideWhenUsed="0"/>
-    <w:lsdException w:name="Light Grid Accent 4" w:semiHidden="0" w:uiPriority="62" w:unhideWhenUsed="0"/>
-    <w:lsdException w:name="Medium Shading 1 Accent 4" w:semiHidden="0" w:uiPriority="63" w:unhideWhenUsed="0"/>
-    <w:lsdException w:name="Medium Shading 2 Accent 4" w:semiHidden="0" w:uiPriority="64" w:unhideWhenUsed="0"/>
-    <w:lsdException w:name="Medium List 1 Accent 4" w:semiHidden="0" w:uiPriority="65" w:unhideWhenUsed="0"/>
-    <w:lsdException w:name="Medium List 2 Accent 4" w:semiHidden="0" w:uiPriority="66" w:unhideWhenUsed="0"/>
-    <w:lsdException w:name="Medium Grid 1 Accent 4" w:semiHidden="0" w:uiPriority="67" w:unhideWhenUsed="0"/>
-    <w:lsdException w:name="Medium Grid 2 Accent 4" w:semiHidden="0" w:uiPriority="68" w:unhideWhenUsed="0"/>
-    <w:lsdException w:name="Medium Grid 3 Accent 4" w:semiHidden="0" w:uiPriority="69" w:unhideWhenUsed="0"/>
-    <w:lsdException w:name="Dark List Accent 4" w:semiHidden="0" w:uiPriority="70" w:unhideWhenUsed="0"/>
-    <w:lsdException w:name="Colorful Shading Accent 4" w:semiHidden="0" w:uiPriority="71" w:unhideWhenUsed="0"/>
-    <w:lsdException w:name="Colorful List Accent 4" w:semiHidden="0" w:uiPriority="72" w:unhideWhenUsed="0"/>
-    <w:lsdException w:name="Colorful Grid Accent 4" w:semiHidden="0" w:uiPriority="73" w:unhideWhenUsed="0"/>
-    <w:lsdException w:name="Light Shading Accent 5" w:semiHidden="0" w:uiPriority="60" w:unhideWhenUsed="0"/>
-    <w:lsdException w:name="Light List Accent 5" w:semiHidden="0" w:uiPriority="61" w:unhideWhenUsed="0"/>
-    <w:lsdException w:name="Light Grid Accent 5" w:semiHidden="0" w:uiPriority="62" w:unhideWhenUsed="0"/>
-    <w:lsdException w:name="Medium Shading 1 Accent 5" w:semiHidden="0" w:uiPriority="63" w:unhideWhenUsed="0"/>
-    <w:lsdException w:name="Medium Shading 2 Accent 5" w:semiHidden="0" w:uiPriority="64" w:unhideWhenUsed="0"/>
-    <w:lsdException w:name="Medium List 1 Accent 5" w:semiHidden="0" w:uiPriority="65" w:unhideWhenUsed="0"/>
-    <w:lsdException w:name="Medium List 2 Accent 5" w:semiHidden="0" w:uiPriority="66" w:unhideWhenUsed="0"/>
-    <w:lsdException w:name="Medium Grid 1 Accent 5" w:semiHidden="0" w:uiPriority="67" w:unhideWhenUsed="0"/>
-    <w:lsdException w:name="Medium Grid 2 Accent 5" w:semiHidden="0" w:uiPriority="68" w:unhideWhenUsed="0"/>
-    <w:lsdException w:name="Medium Grid 3 Accent 5" w:semiHidden="0" w:uiPriority="69" w:unhideWhenUsed="0"/>
-    <w:lsdException w:name="Dark List Accent 5" w:semiHidden="0" w:uiPriority="70" w:unhideWhenUsed="0"/>
-    <w:lsdException w:name="Colorful Shading Accent 5" w:semiHidden="0" w:uiPriority="71" w:unhideWhenUsed="0"/>
-    <w:lsdException w:name="Colorful List Accent 5" w:semiHidden="0" w:uiPriority="72" w:unhideWhenUsed="0"/>
-    <w:lsdException w:name="Colorful Grid Accent 5" w:semiHidden="0" w:uiPriority="73" w:unhideWhenUsed="0"/>
-    <w:lsdException w:name="Light Shading Accent 6" w:semiHidden="0" w:uiPriority="60" w:unhideWhenUsed="0"/>
-    <w:lsdException w:name="Light List Accent 6" w:semiHidden="0" w:uiPriority="61" w:unhideWhenUsed="0"/>
-    <w:lsdException w:name="Light Grid Accent 6" w:semiHidden="0" w:uiPriority="62" w:unhideWhenUsed="0"/>
-    <w:lsdException w:name="Medium Shading 1 Accent 6" w:semiHidden="0" w:uiPriority="63" w:unhideWhenUsed="0"/>
-    <w:lsdException w:name="Medium Shading 2 Accent 6" w:semiHidden="0" w:uiPriority="64" w:unhideWhenUsed="0"/>
-    <w:lsdException w:name="Medium List 1 Accent 6" w:semiHidden="0" w:uiPriority="65" w:unhideWhenUsed="0"/>
-    <w:lsdException w:name="Medium List 2 Accent 6" w:semiHidden="0" w:uiPriority="66" w:unhideWhenUsed="0"/>
-    <w:lsdException w:name="Medium Grid 1 Accent 6" w:semiHidden="0" w:uiPriority="67" w:unhideWhenUsed="0"/>
-    <w:lsdException w:name="Medium Grid 2 Accent 6" w:semiHidden="0" w:uiPriority="68" w:unhideWhenUsed="0"/>
-    <w:lsdException w:name="Medium Grid 3 Accent 6" w:semiHidden="0" w:uiPriority="69" w:unhideWhenUsed="0"/>
-    <w:lsdException w:name="Dark List Accent 6" w:semiHidden="0" w:uiPriority="70" w:unhideWhenUsed="0"/>
-    <w:lsdException w:name="Colorful Shading Accent 6" w:semiHidden="0" w:uiPriority="71" w:unhideWhenUsed="0"/>
-    <w:lsdException w:name="Colorful List Accent 6" w:semiHidden="0" w:uiPriority="72" w:unhideWhenUsed="0"/>
-    <w:lsdException w:name="Colorful Grid Accent 6" w:semiHidden="0" w:uiPriority="73" w:unhideWhenUsed="0"/>
-    <w:lsdException w:name="Subtle Emphasis" w:semiHidden="0" w:uiPriority="19" w:unhideWhenUsed="0" w:qFormat="1"/>
-    <w:lsdException w:name="Intense Emphasis" w:semiHidden="0" w:uiPriority="21" w:unhideWhenUsed="0" w:qFormat="1"/>
-    <w:lsdException w:name="Subtle Reference" w:semiHidden="0" w:uiPriority="31" w:unhideWhenUsed="0" w:qFormat="1"/>
-    <w:lsdException w:name="Intense Reference" w:semiHidden="0" w:uiPriority="32" w:unhideWhenUsed="0" w:qFormat="1"/>
-    <w:lsdException w:name="Book Title" w:semiHidden="0" w:uiPriority="33" w:unhideWhenUsed="0" w:qFormat="1"/>
-    <w:lsdException w:name="Bibliography" w:uiPriority="37"/>
-    <w:lsdException w:name="TOC Heading" w:uiPriority="39" w:qFormat="1"/>
+  <w:latentStyles w:defLockedState="0" w:defUIPriority="99" w:defSemiHidden="0" w:defUnhideWhenUsed="0" w:defQFormat="0" w:count="371">
+    <w:lsdException w:name="Normal" w:uiPriority="0" w:qFormat="1"/>
+    <w:lsdException w:name="heading 1" w:uiPriority="9" w:qFormat="1"/>
+    <w:lsdException w:name="heading 2" w:uiPriority="9" w:qFormat="1"/>
+    <w:lsdException w:name="heading 3" w:uiPriority="9" w:qFormat="1"/>
+    <w:lsdException w:name="heading 4" w:uiPriority="9" w:qFormat="1"/>
+    <w:lsdException w:name="heading 5" w:uiPriority="9" w:qFormat="1"/>
+    <w:lsdException w:name="heading 6" w:semiHidden="1" w:uiPriority="9" w:unhideWhenUsed="1" w:qFormat="1"/>
+    <w:lsdException w:name="heading 7" w:semiHidden="1" w:uiPriority="9" w:unhideWhenUsed="1" w:qFormat="1"/>
+    <w:lsdException w:name="heading 8" w:semiHidden="1" w:uiPriority="9" w:unhideWhenUsed="1" w:qFormat="1"/>
+    <w:lsdException w:name="heading 9" w:semiHidden="1" w:uiPriority="9" w:unhideWhenUsed="1" w:qFormat="1"/>
+    <w:lsdException w:name="index 1" w:semiHidden="1" w:unhideWhenUsed="1"/>
+    <w:lsdException w:name="index 2" w:semiHidden="1" w:unhideWhenUsed="1"/>
+    <w:lsdException w:name="index 3" w:semiHidden="1" w:unhideWhenUsed="1"/>
+    <w:lsdException w:name="index 4" w:semiHidden="1" w:unhideWhenUsed="1"/>
+    <w:lsdException w:name="index 5" w:semiHidden="1" w:unhideWhenUsed="1"/>
+    <w:lsdException w:name="index 6" w:semiHidden="1" w:unhideWhenUsed="1"/>
+    <w:lsdException w:name="index 7" w:semiHidden="1" w:unhideWhenUsed="1"/>
+    <w:lsdException w:name="index 8" w:semiHidden="1" w:unhideWhenUsed="1"/>
+    <w:lsdException w:name="index 9" w:semiHidden="1" w:unhideWhenUsed="1"/>
+    <w:lsdException w:name="toc 1" w:semiHidden="1" w:uiPriority="39" w:unhideWhenUsed="1"/>
+    <w:lsdException w:name="toc 2" w:semiHidden="1" w:uiPriority="39" w:unhideWhenUsed="1"/>
+    <w:lsdException w:name="toc 3" w:semiHidden="1" w:uiPriority="39" w:unhideWhenUsed="1"/>
+    <w:lsdException w:name="toc 4" w:semiHidden="1" w:uiPriority="39" w:unhideWhenUsed="1"/>
+    <w:lsdException w:name="toc 5" w:semiHidden="1" w:uiPriority="39" w:unhideWhenUsed="1"/>
+    <w:lsdException w:name="toc 6" w:semiHidden="1" w:uiPriority="39" w:unhideWhenUsed="1"/>
+    <w:lsdException w:name="toc 7" w:semiHidden="1" w:uiPriority="39" w:unhideWhenUsed="1"/>
+    <w:lsdException w:name="toc 8" w:semiHidden="1" w:uiPriority="39" w:unhideWhenUsed="1"/>
+    <w:lsdException w:name="toc 9" w:semiHidden="1" w:uiPriority="39" w:unhideWhenUsed="1"/>
+    <w:lsdException w:name="Normal Indent" w:semiHidden="1" w:unhideWhenUsed="1"/>
+    <w:lsdException w:name="footnote text" w:semiHidden="1" w:unhideWhenUsed="1"/>
+    <w:lsdException w:name="annotation text" w:semiHidden="1" w:unhideWhenUsed="1"/>
+    <w:lsdException w:name="header" w:semiHidden="1" w:unhideWhenUsed="1"/>
+    <w:lsdException w:name="footer" w:semiHidden="1" w:unhideWhenUsed="1"/>
+    <w:lsdException w:name="index heading" w:semiHidden="1" w:unhideWhenUsed="1"/>
+    <w:lsdException w:name="caption" w:uiPriority="35" w:qFormat="1"/>
+    <w:lsdException w:name="table of figures" w:semiHidden="1" w:unhideWhenUsed="1"/>
+    <w:lsdException w:name="envelope address" w:semiHidden="1" w:unhideWhenUsed="1"/>
+    <w:lsdException w:name="envelope return" w:semiHidden="1" w:unhideWhenUsed="1"/>
+    <w:lsdException w:name="footnote reference" w:semiHidden="1" w:unhideWhenUsed="1"/>
+    <w:lsdException w:name="annotation reference" w:semiHidden="1" w:unhideWhenUsed="1"/>
+    <w:lsdException w:name="line number" w:semiHidden="1" w:unhideWhenUsed="1"/>
+    <w:lsdException w:name="page number" w:semiHidden="1" w:unhideWhenUsed="1"/>
+    <w:lsdException w:name="endnote reference" w:semiHidden="1" w:unhideWhenUsed="1"/>
+    <w:lsdException w:name="endnote text" w:semiHidden="1" w:unhideWhenUsed="1"/>
+    <w:lsdException w:name="table of authorities" w:semiHidden="1" w:unhideWhenUsed="1"/>
+    <w:lsdException w:name="macro" w:semiHidden="1" w:unhideWhenUsed="1"/>
+    <w:lsdException w:name="toa heading" w:semiHidden="1" w:unhideWhenUsed="1"/>
+    <w:lsdException w:name="List" w:semiHidden="1" w:unhideWhenUsed="1"/>
+    <w:lsdException w:name="List Bullet" w:semiHidden="1" w:unhideWhenUsed="1"/>
+    <w:lsdException w:name="List Number" w:semiHidden="1" w:unhideWhenUsed="1"/>
+    <w:lsdException w:name="List 2" w:semiHidden="1" w:unhideWhenUsed="1"/>
+    <w:lsdException w:name="List 3" w:semiHidden="1" w:unhideWhenUsed="1"/>
+    <w:lsdException w:name="List 4" w:semiHidden="1" w:unhideWhenUsed="1"/>
+    <w:lsdException w:name="List 5" w:semiHidden="1" w:unhideWhenUsed="1"/>
+    <w:lsdException w:name="List Bullet 2" w:semiHidden="1" w:unhideWhenUsed="1"/>
+    <w:lsdException w:name="List Bullet 3" w:semiHidden="1" w:unhideWhenUsed="1"/>
+    <w:lsdException w:name="List Bullet 4" w:semiHidden="1" w:unhideWhenUsed="1"/>
+    <w:lsdException w:name="List Bullet 5" w:semiHidden="1" w:unhideWhenUsed="1"/>
+    <w:lsdException w:name="List Number 2" w:semiHidden="1" w:unhideWhenUsed="1"/>
+    <w:lsdException w:name="List Number 3" w:semiHidden="1" w:unhideWhenUsed="1"/>
+    <w:lsdException w:name="List Number 4" w:semiHidden="1" w:unhideWhenUsed="1"/>
+    <w:lsdException w:name="List Number 5" w:semiHidden="1" w:unhideWhenUsed="1"/>
+    <w:lsdException w:name="Title" w:uiPriority="10" w:qFormat="1"/>
+    <w:lsdException w:name="Closing" w:semiHidden="1" w:unhideWhenUsed="1"/>
+    <w:lsdException w:name="Signature" w:semiHidden="1" w:unhideWhenUsed="1"/>
+    <w:lsdException w:name="Default Paragraph Font" w:semiHidden="1" w:uiPriority="1" w:unhideWhenUsed="1"/>
+    <w:lsdException w:name="Body Text" w:semiHidden="1" w:unhideWhenUsed="1"/>
+    <w:lsdException w:name="Body Text Indent" w:semiHidden="1" w:unhideWhenUsed="1"/>
+    <w:lsdException w:name="List Continue" w:semiHidden="1" w:unhideWhenUsed="1"/>
+    <w:lsdException w:name="List Continue 2" w:semiHidden="1" w:unhideWhenUsed="1"/>
+    <w:lsdException w:name="List Continue 3" w:semiHidden="1" w:unhideWhenUsed="1"/>
+    <w:lsdException w:name="List Continue 4" w:semiHidden="1" w:unhideWhenUsed="1"/>
+    <w:lsdException w:name="List Continue 5" w:semiHidden="1" w:unhideWhenUsed="1"/>
+    <w:lsdException w:name="Message Header" w:semiHidden="1" w:unhideWhenUsed="1"/>
+    <w:lsdException w:name="Subtitle" w:uiPriority="11" w:qFormat="1"/>
+    <w:lsdException w:name="Salutation" w:semiHidden="1" w:unhideWhenUsed="1"/>
+    <w:lsdException w:name="Date" w:semiHidden="1" w:unhideWhenUsed="1"/>
+    <w:lsdException w:name="Body Text First Indent" w:semiHidden="1" w:unhideWhenUsed="1"/>
+    <w:lsdException w:name="Body Text First Indent 2" w:semiHidden="1" w:unhideWhenUsed="1"/>
+    <w:lsdException w:name="Note Heading" w:semiHidden="1" w:unhideWhenUsed="1"/>
+    <w:lsdException w:name="Body Text 2" w:semiHidden="1" w:unhideWhenUsed="1"/>
+    <w:lsdException w:name="Body Text 3" w:semiHidden="1" w:unhideWhenUsed="1"/>
+    <w:lsdException w:name="Body Text Indent 2" w:semiHidden="1" w:unhideWhenUsed="1"/>
+    <w:lsdException w:name="Body Text Indent 3" w:semiHidden="1" w:unhideWhenUsed="1"/>
+    <w:lsdException w:name="Block Text" w:semiHidden="1" w:unhideWhenUsed="1"/>
+    <w:lsdException w:name="Hyperlink" w:semiHidden="1" w:unhideWhenUsed="1"/>
+    <w:lsdException w:name="FollowedHyperlink" w:semiHidden="1" w:unhideWhenUsed="1"/>
+    <w:lsdException w:name="Strong" w:uiPriority="22" w:qFormat="1"/>
+    <w:lsdException w:name="Emphasis" w:uiPriority="20" w:qFormat="1"/>
+    <w:lsdException w:name="Document Map" w:semiHidden="1" w:unhideWhenUsed="1"/>
+    <w:lsdException w:name="Plain Text" w:semiHidden="1" w:unhideWhenUsed="1"/>
+    <w:lsdException w:name="E-mail Signature" w:semiHidden="1" w:unhideWhenUsed="1"/>
+    <w:lsdException w:name="HTML Top of Form" w:semiHidden="1" w:unhideWhenUsed="1"/>
+    <w:lsdException w:name="HTML Bottom of Form" w:semiHidden="1" w:unhideWhenUsed="1"/>
+    <w:lsdException w:name="Normal (Web)" w:semiHidden="1" w:unhideWhenUsed="1"/>
+    <w:lsdException w:name="HTML Acronym" w:semiHidden="1" w:unhideWhenUsed="1"/>
+    <w:lsdException w:name="HTML Address" w:semiHidden="1" w:unhideWhenUsed="1"/>
+    <w:lsdException w:name="HTML Cite" w:semiHidden="1" w:unhideWhenUsed="1"/>
+    <w:lsdException w:name="HTML Code" w:semiHidden="1" w:unhideWhenUsed="1"/>
+    <w:lsdException w:name="HTML Definition" w:semiHidden="1" w:unhideWhenUsed="1"/>
+    <w:lsdException w:name="HTML Keyboard" w:semiHidden="1" w:unhideWhenUsed="1"/>
+    <w:lsdException w:name="HTML Preformatted" w:semiHidden="1" w:unhideWhenUsed="1"/>
+    <w:lsdException w:name="HTML Sample" w:semiHidden="1" w:unhideWhenUsed="1"/>
+    <w:lsdException w:name="HTML Typewriter" w:semiHidden="1" w:unhideWhenUsed="1"/>
+    <w:lsdException w:name="HTML Variable" w:semiHidden="1" w:unhideWhenUsed="1"/>
+    <w:lsdException w:name="Normal Table" w:semiHidden="1" w:unhideWhenUsed="1"/>
+    <w:lsdException w:name="annotation subject" w:semiHidden="1" w:unhideWhenUsed="1"/>
+    <w:lsdException w:name="No List" w:semiHidden="1" w:unhideWhenUsed="1"/>
+    <w:lsdException w:name="Outline List 1" w:semiHidden="1" w:unhideWhenUsed="1"/>
+    <w:lsdException w:name="Outline List 2" w:semiHidden="1" w:unhideWhenUsed="1"/>
+    <w:lsdException w:name="Outline List 3" w:semiHidden="1" w:unhideWhenUsed="1"/>
+    <w:lsdException w:name="Table Simple 1" w:semiHidden="1" w:unhideWhenUsed="1"/>
+    <w:lsdException w:name="Table Simple 2" w:semiHidden="1" w:unhideWhenUsed="1"/>
+    <w:lsdException w:name="Table Simple 3" w:semiHidden="1" w:unhideWhenUsed="1"/>
+    <w:lsdException w:name="Table Classic 1" w:semiHidden="1" w:unhideWhenUsed="1"/>
+    <w:lsdException w:name="Table Classic 2" w:semiHidden="1" w:unhideWhenUsed="1"/>
+    <w:lsdException w:name="Table Classic 3" w:semiHidden="1" w:unhideWhenUsed="1"/>
+    <w:lsdException w:name="Table Classic 4" w:semiHidden="1" w:unhideWhenUsed="1"/>
+    <w:lsdException w:name="Table Colorful 1" w:semiHidden="1" w:unhideWhenUsed="1"/>
+    <w:lsdException w:name="Table Colorful 2" w:semiHidden="1" w:unhideWhenUsed="1"/>
+    <w:lsdException w:name="Table Colorful 3" w:semiHidden="1" w:unhideWhenUsed="1"/>
+    <w:lsdException w:name="Table Columns 1" w:semiHidden="1" w:unhideWhenUsed="1"/>
+    <w:lsdException w:name="Table Columns 2" w:semiHidden="1" w:unhideWhenUsed="1"/>
+    <w:lsdException w:name="Table Columns 3" w:semiHidden="1" w:unhideWhenUsed="1"/>
+    <w:lsdException w:name="Table Columns 4" w:semiHidden="1" w:unhideWhenUsed="1"/>
+    <w:lsdException w:name="Table Columns 5" w:semiHidden="1" w:unhideWhenUsed="1"/>
+    <w:lsdException w:name="Table Grid 1" w:semiHidden="1" w:unhideWhenUsed="1"/>
+    <w:lsdException w:name="Table Grid 2" w:semiHidden="1" w:unhideWhenUsed="1"/>
+    <w:lsdException w:name="Table Grid 3" w:semiHidden="1" w:unhideWhenUsed="1"/>
+    <w:lsdException w:name="Table Grid 4" w:semiHidden="1" w:unhideWhenUsed="1"/>
+    <w:lsdException w:name="Table Grid 5" w:semiHidden="1" w:unhideWhenUsed="1"/>
+    <w:lsdException w:name="Table Grid 6" w:semiHidden="1" w:unhideWhenUsed="1"/>
+    <w:lsdException w:name="Table Grid 7" w:semiHidden="1" w:unhideWhenUsed="1"/>
+    <w:lsdException w:name="Table Grid 8" w:semiHidden="1" w:unhideWhenUsed="1"/>
+    <w:lsdException w:name="Table List 1" w:semiHidden="1" w:unhideWhenUsed="1"/>
+    <w:lsdException w:name="Table List 2" w:semiHidden="1" w:unhideWhenUsed="1"/>
+    <w:lsdException w:name="Table List 3" w:semiHidden="1" w:unhideWhenUsed="1"/>
+    <w:lsdException w:name="Table List 4" w:semiHidden="1" w:unhideWhenUsed="1"/>
+    <w:lsdException w:name="Table List 5" w:semiHidden="1" w:unhideWhenUsed="1"/>
+    <w:lsdException w:name="Table List 6" w:semiHidden="1" w:unhideWhenUsed="1"/>
+    <w:lsdException w:name="Table List 7" w:semiHidden="1" w:unhideWhenUsed="1"/>
+    <w:lsdException w:name="Table List 8" w:semiHidden="1" w:unhideWhenUsed="1"/>
+    <w:lsdException w:name="Table 3D effects 1" w:semiHidden="1" w:unhideWhenUsed="1"/>
+    <w:lsdException w:name="Table 3D effects 2" w:semiHidden="1" w:unhideWhenUsed="1"/>
+    <w:lsdException w:name="Table 3D effects 3" w:semiHidden="1" w:unhideWhenUsed="1"/>
+    <w:lsdException w:name="Table Contemporary" w:semiHidden="1" w:unhideWhenUsed="1"/>
+    <w:lsdException w:name="Table Elegant" w:semiHidden="1" w:unhideWhenUsed="1"/>
+    <w:lsdException w:name="Table Professional" w:semiHidden="1" w:unhideWhenUsed="1"/>
+    <w:lsdException w:name="Table Subtle 1" w:semiHidden="1" w:unhideWhenUsed="1"/>
+    <w:lsdException w:name="Table Subtle 2" w:semiHidden="1" w:unhideWhenUsed="1"/>
+    <w:lsdException w:name="Table Web 1" w:semiHidden="1" w:unhideWhenUsed="1"/>
+    <w:lsdException w:name="Table Web 2" w:semiHidden="1" w:unhideWhenUsed="1"/>
+    <w:lsdException w:name="Table Web 3" w:semiHidden="1" w:unhideWhenUsed="1"/>
+    <w:lsdException w:name="Balloon Text" w:semiHidden="1" w:unhideWhenUsed="1"/>
+    <w:lsdException w:name="Table Grid" w:uiPriority="39"/>
+    <w:lsdException w:name="Table Theme" w:semiHidden="1" w:unhideWhenUsed="1"/>
+    <w:lsdException w:name="Placeholder Text" w:semiHidden="1"/>
+    <w:lsdException w:name="No Spacing" w:uiPriority="1" w:qFormat="1"/>
+    <w:lsdException w:name="Light Shading" w:uiPriority="60"/>
+    <w:lsdException w:name="Light List" w:uiPriority="61"/>
+    <w:lsdException w:name="Light Grid" w:uiPriority="62"/>
+    <w:lsdException w:name="Medium Shading 1" w:uiPriority="63"/>
+    <w:lsdException w:name="Medium Shading 2" w:uiPriority="64"/>
+    <w:lsdException w:name="Medium List 1" w:uiPriority="65"/>
+    <w:lsdException w:name="Medium List 2" w:uiPriority="66"/>
+    <w:lsdException w:name="Medium Grid 1" w:uiPriority="67"/>
+    <w:lsdException w:name="Medium Grid 2" w:uiPriority="68"/>
+    <w:lsdException w:name="Medium Grid 3" w:uiPriority="69"/>
+    <w:lsdException w:name="Dark List" w:uiPriority="70"/>
+    <w:lsdException w:name="Colorful Shading" w:uiPriority="71"/>
+    <w:lsdException w:name="Colorful List" w:uiPriority="72"/>
+    <w:lsdException w:name="Colorful Grid" w:uiPriority="73"/>
+    <w:lsdException w:name="Light Shading Accent 1" w:uiPriority="60"/>
+    <w:lsdException w:name="Light List Accent 1" w:uiPriority="61"/>
+    <w:lsdException w:name="Light Grid Accent 1" w:uiPriority="62"/>
+    <w:lsdException w:name="Medium Shading 1 Accent 1" w:uiPriority="63"/>
+    <w:lsdException w:name="Medium Shading 2 Accent 1" w:uiPriority="64"/>
+    <w:lsdException w:name="Medium List 1 Accent 1" w:uiPriority="65"/>
+    <w:lsdException w:name="Revision" w:semiHidden="1"/>
+    <w:lsdException w:name="List Paragraph" w:uiPriority="34" w:qFormat="1"/>
+    <w:lsdException w:name="Quote" w:uiPriority="29" w:qFormat="1"/>
+    <w:lsdException w:name="Intense Quote" w:uiPriority="30" w:qFormat="1"/>
+    <w:lsdException w:name="Medium List 2 Accent 1" w:uiPriority="66"/>
+    <w:lsdException w:name="Medium Grid 1 Accent 1" w:uiPriority="67"/>
+    <w:lsdException w:name="Medium Grid 2 Accent 1" w:uiPriority="68"/>
+    <w:lsdException w:name="Medium Grid 3 Accent 1" w:uiPriority="69"/>
+    <w:lsdException w:name="Dark List Accent 1" w:uiPriority="70"/>
+    <w:lsdException w:name="Colorful Shading Accent 1" w:uiPriority="71"/>
+    <w:lsdException w:name="Colorful List Accent 1" w:uiPriority="72"/>
+    <w:lsdException w:name="Colorful Grid Accent 1" w:uiPriority="73"/>
+    <w:lsdException w:name="Light Shading Accent 2" w:uiPriority="60"/>
+    <w:lsdException w:name="Light List Accent 2" w:uiPriority="61"/>
+    <w:lsdException w:name="Light Grid Accent 2" w:uiPriority="62"/>
+    <w:lsdException w:name="Medium Shading 1 Accent 2" w:uiPriority="63"/>
+    <w:lsdException w:name="Medium Shading 2 Accent 2" w:uiPriority="64"/>
+    <w:lsdException w:name="Medium List 1 Accent 2" w:uiPriority="65"/>
+    <w:lsdException w:name="Medium List 2 Accent 2" w:uiPriority="66"/>
+    <w:lsdException w:name="Medium Grid 1 Accent 2" w:uiPriority="67"/>
+    <w:lsdException w:name="Medium Grid 2 Accent 2" w:uiPriority="68"/>
+    <w:lsdException w:name="Medium Grid 3 Accent 2" w:uiPriority="69"/>
+    <w:lsdException w:name="Dark List Accent 2" w:uiPriority="70"/>
+    <w:lsdException w:name="Colorful Shading Accent 2" w:uiPriority="71"/>
+    <w:lsdException w:name="Colorful List Accent 2" w:uiPriority="72"/>
+    <w:lsdException w:name="Colorful Grid Accent 2" w:uiPriority="73"/>
+    <w:lsdException w:name="Light Shading Accent 3" w:uiPriority="60"/>
+    <w:lsdException w:name="Light List Accent 3" w:uiPriority="61"/>
+    <w:lsdException w:name="Light Grid Accent 3" w:uiPriority="62"/>
+    <w:lsdException w:name="Medium Shading 1 Accent 3" w:uiPriority="63"/>
+    <w:lsdException w:name="Medium Shading 2 Accent 3" w:uiPriority="64"/>
+    <w:lsdException w:name="Medium List 1 Accent 3" w:uiPriority="65"/>
+    <w:lsdException w:name="Medium List 2 Accent 3" w:uiPriority="66"/>
+    <w:lsdException w:name="Medium Grid 1 Accent 3" w:uiPriority="67"/>
+    <w:lsdException w:name="Medium Grid 2 Accent 3" w:uiPriority="68"/>
+    <w:lsdException w:name="Medium Grid 3 Accent 3" w:uiPriority="69"/>
+    <w:lsdException w:name="Dark List Accent 3" w:uiPriority="70"/>
+    <w:lsdException w:name="Colorful Shading Accent 3" w:uiPriority="71"/>
+    <w:lsdException w:name="Colorful List Accent 3" w:uiPriority="72"/>
+    <w:lsdException w:name="Colorful Grid Accent 3" w:uiPriority="73"/>
+    <w:lsdException w:name="Light Shading Accent 4" w:uiPriority="60"/>
+    <w:lsdException w:name="Light List Accent 4" w:uiPriority="61"/>
+    <w:lsdException w:name="Light Grid Accent 4" w:uiPriority="62"/>
+    <w:lsdException w:name="Medium Shading 1 Accent 4" w:uiPriority="63"/>
+    <w:lsdException w:name="Medium Shading 2 Accent 4" w:uiPriority="64"/>
+    <w:lsdException w:name="Medium List 1 Accent 4" w:uiPriority="65"/>
+    <w:lsdException w:name="Medium List 2 Accent 4" w:uiPriority="66"/>
+    <w:lsdException w:name="Medium Grid 1 Accent 4" w:uiPriority="67"/>
+    <w:lsdException w:name="Medium Grid 2 Accent 4" w:uiPriority="68"/>
+    <w:lsdException w:name="Medium Grid 3 Accent 4" w:uiPriority="69"/>
+    <w:lsdException w:name="Dark List Accent 4" w:uiPriority="70"/>
+    <w:lsdException w:name="Colorful Shading Accent 4" w:uiPriority="71"/>
+    <w:lsdException w:name="Colorful List Accent 4" w:uiPriority="72"/>
+    <w:lsdException w:name="Colorful Grid Accent 4" w:uiPriority="73"/>
+    <w:lsdException w:name="Light Shading Accent 5" w:uiPriority="60"/>
+    <w:lsdException w:name="Light List Accent 5" w:uiPriority="61"/>
+    <w:lsdException w:name="Light Grid Accent 5" w:uiPriority="62"/>
+    <w:lsdException w:name="Medium Shading 1 Accent 5" w:uiPriority="63"/>
+    <w:lsdException w:name="Medium Shading 2 Accent 5" w:uiPriority="64"/>
+    <w:lsdException w:name="Medium List 1 Accent 5" w:uiPriority="65"/>
+    <w:lsdException w:name="Medium List 2 Accent 5" w:uiPriority="66"/>
+    <w:lsdException w:name="Medium Grid 1 Accent 5" w:uiPriority="67"/>
+    <w:lsdException w:name="Medium Grid 2 Accent 5" w:uiPriority="68"/>
+    <w:lsdException w:name="Medium Grid 3 Accent 5" w:uiPriority="69"/>
+    <w:lsdException w:name="Dark List Accent 5" w:uiPriority="70"/>
+    <w:lsdException w:name="Colorful Shading Accent 5" w:uiPriority="71"/>
+    <w:lsdException w:name="Colorful List Accent 5" w:uiPriority="72"/>
+    <w:lsdException w:name="Colorful Grid Accent 5" w:uiPriority="73"/>
+    <w:lsdException w:name="Light Shading Accent 6" w:uiPriority="60"/>
+    <w:lsdException w:name="Light List Accent 6" w:uiPriority="61"/>
+    <w:lsdException w:name="Light Grid Accent 6" w:uiPriority="62"/>
+    <w:lsdException w:name="Medium Shading 1 Accent 6" w:uiPriority="63"/>
+    <w:lsdException w:name="Medium Shading 2 Accent 6" w:uiPriority="64"/>
+    <w:lsdException w:name="Medium List 1 Accent 6" w:uiPriority="65"/>
+    <w:lsdException w:name="Medium List 2 Accent 6" w:uiPriority="66"/>
+    <w:lsdException w:name="Medium Grid 1 Accent 6" w:uiPriority="67"/>
+    <w:lsdException w:name="Medium Grid 2 Accent 6" w:uiPriority="68"/>
+    <w:lsdException w:name="Medium Grid 3 Accent 6" w:uiPriority="69"/>
+    <w:lsdException w:name="Dark List Accent 6" w:uiPriority="70"/>
+    <w:lsdException w:name="Colorful Shading Accent 6" w:uiPriority="71"/>
+    <w:lsdException w:name="Colorful List Accent 6" w:uiPriority="72"/>
+    <w:lsdException w:name="Colorful Grid Accent 6" w:uiPriority="73"/>
+    <w:lsdException w:name="Subtle Emphasis" w:uiPriority="19" w:qFormat="1"/>
+    <w:lsdException w:name="Intense Emphasis" w:uiPriority="21" w:qFormat="1"/>
+    <w:lsdException w:name="Subtle Reference" w:uiPriority="31" w:qFormat="1"/>
+    <w:lsdException w:name="Intense Reference" w:uiPriority="32" w:qFormat="1"/>
+    <w:lsdException w:name="Book Title" w:uiPriority="33" w:qFormat="1"/>
+    <w:lsdException w:name="Bibliography" w:semiHidden="1" w:uiPriority="37" w:unhideWhenUsed="1"/>
+    <w:lsdException w:name="TOC Heading" w:semiHidden="1" w:uiPriority="39" w:unhideWhenUsed="1" w:qFormat="1"/>
+    <w:lsdException w:name="Plain Table 1" w:uiPriority="41"/>
+    <w:lsdException w:name="Plain Table 2" w:uiPriority="42"/>
+    <w:lsdException w:name="Plain Table 3" w:uiPriority="43"/>
+    <w:lsdException w:name="Plain Table 4" w:uiPriority="44"/>
+    <w:lsdException w:name="Plain Table 5" w:uiPriority="45"/>
+    <w:lsdException w:name="Grid Table Light" w:uiPriority="40"/>
+    <w:lsdException w:name="Grid Table 1 Light" w:uiPriority="46"/>
+    <w:lsdException w:name="Grid Table 2" w:uiPriority="47"/>
+    <w:lsdException w:name="Grid Table 3" w:uiPriority="48"/>
+    <w:lsdException w:name="Grid Table 4" w:uiPriority="49"/>
+    <w:lsdException w:name="Grid Table 5 Dark" w:uiPriority="50"/>
+    <w:lsdException w:name="Grid Table 6 Colorful" w:uiPriority="51"/>
+    <w:lsdException w:name="Grid Table 7 Colorful" w:uiPriority="52"/>
+    <w:lsdException w:name="Grid Table 1 Light Accent 1" w:uiPriority="46"/>
+    <w:lsdException w:name="Grid Table 2 Accent 1" w:uiPriority="47"/>
+    <w:lsdException w:name="Grid Table 3 Accent 1" w:uiPriority="48"/>
+    <w:lsdException w:name="Grid Table 4 Accent 1" w:uiPriority="49"/>
+    <w:lsdException w:name="Grid Table 5 Dark Accent 1" w:uiPriority="50"/>
+    <w:lsdException w:name="Grid Table 6 Colorful Accent 1" w:uiPriority="51"/>
+    <w:lsdException w:name="Grid Table 7 Colorful Accent 1" w:uiPriority="52"/>
+    <w:lsdException w:name="Grid Table 1 Light Accent 2" w:uiPriority="46"/>
+    <w:lsdException w:name="Grid Table 2 Accent 2" w:uiPriority="47"/>
+    <w:lsdException w:name="Grid Table 3 Accent 2" w:uiPriority="48"/>
+    <w:lsdException w:name="Grid Table 4 Accent 2" w:uiPriority="49"/>
+    <w:lsdException w:name="Grid Table 5 Dark Accent 2" w:uiPriority="50"/>
+    <w:lsdException w:name="Grid Table 6 Colorful Accent 2" w:uiPriority="51"/>
+    <w:lsdException w:name="Grid Table 7 Colorful Accent 2" w:uiPriority="52"/>
+    <w:lsdException w:name="Grid Table 1 Light Accent 3" w:uiPriority="46"/>
+    <w:lsdException w:name="Grid Table 2 Accent 3" w:uiPriority="47"/>
+    <w:lsdException w:name="Grid Table 3 Accent 3" w:uiPriority="48"/>
+    <w:lsdException w:name="Grid Table 4 Accent 3" w:uiPriority="49"/>
+    <w:lsdException w:name="Grid Table 5 Dark Accent 3" w:uiPriority="50"/>
+    <w:lsdException w:name="Grid Table 6 Colorful Accent 3" w:uiPriority="51"/>
+    <w:lsdException w:name="Grid Table 7 Colorful Accent 3" w:uiPriority="52"/>
+    <w:lsdException w:name="Grid Table 1 Light Accent 4" w:uiPriority="46"/>
+    <w:lsdException w:name="Grid Table 2 Accent 4" w:uiPriority="47"/>
+    <w:lsdException w:name="Grid Table 3 Accent 4" w:uiPriority="48"/>
+    <w:lsdException w:name="Grid Table 4 Accent 4" w:uiPriority="49"/>
+    <w:lsdException w:name="Grid Table 5 Dark Accent 4" w:uiPriority="50"/>
+    <w:lsdException w:name="Grid Table 6 Colorful Accent 4" w:uiPriority="51"/>
+    <w:lsdException w:name="Grid Table 7 Colorful Accent 4" w:uiPriority="52"/>
+    <w:lsdException w:name="Grid Table 1 Light Accent 5" w:uiPriority="46"/>
+    <w:lsdException w:name="Grid Table 2 Accent 5" w:uiPriority="47"/>
+    <w:lsdException w:name="Grid Table 3 Accent 5" w:uiPriority="48"/>
+    <w:lsdException w:name="Grid Table 4 Accent 5" w:uiPriority="49"/>
+    <w:lsdException w:name="Grid Table 5 Dark Accent 5" w:uiPriority="50"/>
+    <w:lsdException w:name="Grid Table 6 Colorful Accent 5" w:uiPriority="51"/>
+    <w:lsdException w:name="Grid Table 7 Colorful Accent 5" w:uiPriority="52"/>
+    <w:lsdException w:name="Grid Table 1 Light Accent 6" w:uiPriority="46"/>
+    <w:lsdException w:name="Grid Table 2 Accent 6" w:uiPriority="47"/>
+    <w:lsdException w:name="Grid Table 3 Accent 6" w:uiPriority="48"/>
+    <w:lsdException w:name="Grid Table 4 Accent 6" w:uiPriority="49"/>
+    <w:lsdException w:name="Grid Table 5 Dark Accent 6" w:uiPriority="50"/>
+    <w:lsdException w:name="Grid Table 6 Colorful Accent 6" w:uiPriority="51"/>
+    <w:lsdException w:name="Grid Table 7 Colorful Accent 6" w:uiPriority="52"/>
+    <w:lsdException w:name="List Table 1 Light" w:uiPriority="46"/>
+    <w:lsdException w:name="List Table 2" w:uiPriority="47"/>
+    <w:lsdException w:name="List Table 3" w:uiPriority="48"/>
+    <w:lsdException w:name="List Table 4" w:uiPriority="49"/>
+    <w:lsdException w:name="List Table 5 Dark" w:uiPriority="50"/>
+    <w:lsdException w:name="List Table 6 Colorful" w:uiPriority="51"/>
+    <w:lsdException w:name="List Table 7 Colorful" w:uiPriority="52"/>
+    <w:lsdException w:name="List Table 1 Light Accent 1" w:uiPriority="46"/>
+    <w:lsdException w:name="List Table 2 Accent 1" w:uiPriority="47"/>
+    <w:lsdException w:name="List Table 3 Accent 1" w:uiPriority="48"/>
+    <w:lsdException w:name="List Table 4 Accent 1" w:uiPriority="49"/>
+    <w:lsdException w:name="List Table 5 Dark Accent 1" w:uiPriority="50"/>
+    <w:lsdException w:name="List Table 6 Colorful Accent 1" w:uiPriority="51"/>
+    <w:lsdException w:name="List Table 7 Colorful Accent 1" w:uiPriority="52"/>
+    <w:lsdException w:name="List Table 1 Light Accent 2" w:uiPriority="46"/>
+    <w:lsdException w:name="List Table 2 Accent 2" w:uiPriority="47"/>
+    <w:lsdException w:name="List Table 3 Accent 2" w:uiPriority="48"/>
+    <w:lsdException w:name="List Table 4 Accent 2" w:uiPriority="49"/>
+    <w:lsdException w:name="List Table 5 Dark Accent 2" w:uiPriority="50"/>
+    <w:lsdException w:name="List Table 6 Colorful Accent 2" w:uiPriority="51"/>
+    <w:lsdException w:name="List Table 7 Colorful Accent 2" w:uiPriority="52"/>
+    <w:lsdException w:name="List Table 1 Light Accent 3" w:uiPriority="46"/>
+    <w:lsdException w:name="List Table 2 Accent 3" w:uiPriority="47"/>
+    <w:lsdException w:name="List Table 3 Accent 3" w:uiPriority="48"/>
+    <w:lsdException w:name="List Table 4 Accent 3" w:uiPriority="49"/>
+    <w:lsdException w:name="List Table 5 Dark Accent 3" w:uiPriority="50"/>
+    <w:lsdException w:name="List Table 6 Colorful Accent 3" w:uiPriority="51"/>
+    <w:lsdException w:name="List Table 7 Colorful Accent 3" w:uiPriority="52"/>
+    <w:lsdException w:name="List Table 1 Light Accent 4" w:uiPriority="46"/>
+    <w:lsdException w:name="List Table 2 Accent 4" w:uiPriority="47"/>
+    <w:lsdException w:name="List Table 3 Accent 4" w:uiPriority="48"/>
+    <w:lsdException w:name="List Table 4 Accent 4" w:uiPriority="49"/>
+    <w:lsdException w:name="List Table 5 Dark Accent 4" w:uiPriority="50"/>
+    <w:lsdException w:name="List Table 6 Colorful Accent 4" w:uiPriority="51"/>
+    <w:lsdException w:name="List Table 7 Colorful Accent 4" w:uiPriority="52"/>
+    <w:lsdException w:name="List Table 1 Light Accent 5" w:uiPriority="46"/>
+    <w:lsdException w:name="List Table 2 Accent 5" w:uiPriority="47"/>
+    <w:lsdException w:name="List Table 3 Accent 5" w:uiPriority="48"/>
+    <w:lsdException w:name="List Table 4 Accent 5" w:uiPriority="49"/>
+    <w:lsdException w:name="List Table 5 Dark Accent 5" w:uiPriority="50"/>
+    <w:lsdException w:name="List Table 6 Colorful Accent 5" w:uiPriority="51"/>
+    <w:lsdException w:name="List Table 7 Colorful Accent 5" w:uiPriority="52"/>
+    <w:lsdException w:name="List Table 1 Light Accent 6" w:uiPriority="46"/>
+    <w:lsdException w:name="List Table 2 Accent 6" w:uiPriority="47"/>
+    <w:lsdException w:name="List Table 3 Accent 6" w:uiPriority="48"/>
+    <w:lsdException w:name="List Table 4 Accent 6" w:uiPriority="49"/>
+    <w:lsdException w:name="List Table 5 Dark Accent 6" w:uiPriority="50"/>
+    <w:lsdException w:name="List Table 6 Colorful Accent 6" w:uiPriority="51"/>
+    <w:lsdException w:name="List Table 7 Colorful Accent 6" w:uiPriority="52"/>
   </w:latentStyles>
   <w:style w:type="paragraph" w:default="1" w:styleId="Normal">
     <w:name w:val="Normal"/>
@@ -8226,7 +8399,6 @@
     <w:uiPriority w:val="99"/>
     <w:semiHidden/>
     <w:unhideWhenUsed/>
-    <w:qFormat/>
     <w:tblPr>
       <w:tblInd w:w="0" w:type="dxa"/>
       <w:tblCellMar>
@@ -9411,7 +9583,7 @@
       <w:rFonts w:cs="FreeSans"/>
     </w:rPr>
   </w:style>
-  <w:style w:type="paragraph" w:styleId="Epgrafe">
+  <w:style w:type="paragraph" w:styleId="Descripcin">
     <w:name w:val="caption"/>
     <w:basedOn w:val="Normal"/>
     <w:qFormat/>
@@ -9684,15 +9856,14 @@
       <w:szCs w:val="24"/>
     </w:rPr>
   </w:style>
-  <w:style w:type="table" w:customStyle="1" w:styleId="GridTable1LightAccent6">
-    <w:name w:val="Grid Table 1 Light Accent 6"/>
+  <w:style w:type="table" w:customStyle="1" w:styleId="Tabladecuadrcula1clara-nfasis61">
+    <w:name w:val="Tabla de cuadrícula 1 clara - Énfasis 61"/>
     <w:basedOn w:val="Tablanormal"/>
     <w:uiPriority w:val="46"/>
     <w:rsid w:val="00AD2D70"/>
     <w:tblPr>
       <w:tblStyleRowBandSize w:val="1"/>
       <w:tblStyleColBandSize w:val="1"/>
-      <w:tblInd w:w="0" w:type="dxa"/>
       <w:tblBorders>
         <w:top w:val="single" w:sz="4" w:space="0" w:color="C5E0B3" w:themeColor="accent6" w:themeTint="66"/>
         <w:left w:val="single" w:sz="4" w:space="0" w:color="C5E0B3" w:themeColor="accent6" w:themeTint="66"/>
@@ -9701,12 +9872,6 @@
         <w:insideH w:val="single" w:sz="4" w:space="0" w:color="C5E0B3" w:themeColor="accent6" w:themeTint="66"/>
         <w:insideV w:val="single" w:sz="4" w:space="0" w:color="C5E0B3" w:themeColor="accent6" w:themeTint="66"/>
       </w:tblBorders>
-      <w:tblCellMar>
-        <w:top w:w="0" w:type="dxa"/>
-        <w:left w:w="108" w:type="dxa"/>
-        <w:bottom w:w="0" w:type="dxa"/>
-        <w:right w:w="108" w:type="dxa"/>
-      </w:tblCellMar>
     </w:tblPr>
     <w:tblStylePr w:type="firstRow">
       <w:rPr>
@@ -9771,7 +9936,6 @@
     <w:uiPriority w:val="39"/>
     <w:rsid w:val="001D1B18"/>
     <w:tblPr>
-      <w:tblInd w:w="0" w:type="dxa"/>
       <w:tblBorders>
         <w:top w:val="single" w:sz="4" w:space="0" w:color="auto"/>
         <w:left w:val="single" w:sz="4" w:space="0" w:color="auto"/>
@@ -9780,23 +9944,16 @@
         <w:insideH w:val="single" w:sz="4" w:space="0" w:color="auto"/>
         <w:insideV w:val="single" w:sz="4" w:space="0" w:color="auto"/>
       </w:tblBorders>
-      <w:tblCellMar>
-        <w:top w:w="0" w:type="dxa"/>
-        <w:left w:w="108" w:type="dxa"/>
-        <w:bottom w:w="0" w:type="dxa"/>
-        <w:right w:w="108" w:type="dxa"/>
-      </w:tblCellMar>
     </w:tblPr>
   </w:style>
-  <w:style w:type="table" w:customStyle="1" w:styleId="GridTable1Light">
-    <w:name w:val="Grid Table 1 Light"/>
+  <w:style w:type="table" w:customStyle="1" w:styleId="Tabladecuadrcula1clara1">
+    <w:name w:val="Tabla de cuadrícula 1 clara1"/>
     <w:basedOn w:val="Tablanormal"/>
     <w:uiPriority w:val="46"/>
     <w:rsid w:val="00714AFA"/>
     <w:tblPr>
       <w:tblStyleRowBandSize w:val="1"/>
       <w:tblStyleColBandSize w:val="1"/>
-      <w:tblInd w:w="0" w:type="dxa"/>
       <w:tblBorders>
         <w:top w:val="single" w:sz="4" w:space="0" w:color="999999" w:themeColor="text1" w:themeTint="66"/>
         <w:left w:val="single" w:sz="4" w:space="0" w:color="999999" w:themeColor="text1" w:themeTint="66"/>
@@ -9805,12 +9962,6 @@
         <w:insideH w:val="single" w:sz="4" w:space="0" w:color="999999" w:themeColor="text1" w:themeTint="66"/>
         <w:insideV w:val="single" w:sz="4" w:space="0" w:color="999999" w:themeColor="text1" w:themeTint="66"/>
       </w:tblBorders>
-      <w:tblCellMar>
-        <w:top w:w="0" w:type="dxa"/>
-        <w:left w:w="108" w:type="dxa"/>
-        <w:bottom w:w="0" w:type="dxa"/>
-        <w:right w:w="108" w:type="dxa"/>
-      </w:tblCellMar>
     </w:tblPr>
     <w:tblStylePr w:type="firstRow">
       <w:rPr>
@@ -9849,13 +10000,12 @@
       </w:rPr>
     </w:tblStylePr>
   </w:style>
-  <w:style w:type="table" w:customStyle="1" w:styleId="GridTableLight">
-    <w:name w:val="Grid Table Light"/>
+  <w:style w:type="table" w:customStyle="1" w:styleId="Cuadrculadetablaclara1">
+    <w:name w:val="Cuadrícula de tabla clara1"/>
     <w:basedOn w:val="Tablanormal"/>
     <w:uiPriority w:val="40"/>
     <w:rsid w:val="0029094D"/>
     <w:tblPr>
-      <w:tblInd w:w="0" w:type="dxa"/>
       <w:tblBorders>
         <w:top w:val="single" w:sz="4" w:space="0" w:color="BFBFBF" w:themeColor="background1" w:themeShade="BF"/>
         <w:left w:val="single" w:sz="4" w:space="0" w:color="BFBFBF" w:themeColor="background1" w:themeShade="BF"/>
@@ -9864,29 +10014,16 @@
         <w:insideH w:val="single" w:sz="4" w:space="0" w:color="BFBFBF" w:themeColor="background1" w:themeShade="BF"/>
         <w:insideV w:val="single" w:sz="4" w:space="0" w:color="BFBFBF" w:themeColor="background1" w:themeShade="BF"/>
       </w:tblBorders>
-      <w:tblCellMar>
-        <w:top w:w="0" w:type="dxa"/>
-        <w:left w:w="108" w:type="dxa"/>
-        <w:bottom w:w="0" w:type="dxa"/>
-        <w:right w:w="108" w:type="dxa"/>
-      </w:tblCellMar>
     </w:tblPr>
   </w:style>
-  <w:style w:type="table" w:customStyle="1" w:styleId="PlainTable4">
-    <w:name w:val="Plain Table 4"/>
+  <w:style w:type="table" w:customStyle="1" w:styleId="Tablanormal41">
+    <w:name w:val="Tabla normal 41"/>
     <w:basedOn w:val="Tablanormal"/>
     <w:uiPriority w:val="44"/>
     <w:rsid w:val="0029094D"/>
     <w:tblPr>
       <w:tblStyleRowBandSize w:val="1"/>
       <w:tblStyleColBandSize w:val="1"/>
-      <w:tblInd w:w="0" w:type="dxa"/>
-      <w:tblCellMar>
-        <w:top w:w="0" w:type="dxa"/>
-        <w:left w:w="108" w:type="dxa"/>
-        <w:bottom w:w="0" w:type="dxa"/>
-        <w:right w:w="108" w:type="dxa"/>
-      </w:tblCellMar>
     </w:tblPr>
     <w:tblStylePr w:type="firstRow">
       <w:rPr>
@@ -10208,7 +10345,7 @@
   <a:extraClrSchemeLst/>
   <a:extLst>
     <a:ext uri="{05A4C25C-085E-4340-85A3-A5531E510DB2}">
-      <thm15:themeFamily xmlns="" xmlns:thm15="http://schemas.microsoft.com/office/thememl/2012/main" name="Office Theme" id="{62F939B6-93AF-4DB8-9C6B-D6C7DFDC589F}" vid="{4A3C46E8-61CC-4603-A589-7422A47A8E4A}"/>
+      <thm15:themeFamily xmlns:thm15="http://schemas.microsoft.com/office/thememl/2012/main" name="Office Theme" id="{62F939B6-93AF-4DB8-9C6B-D6C7DFDC589F}" vid="{4A3C46E8-61CC-4603-A589-7422A47A8E4A}"/>
     </a:ext>
   </a:extLst>
 </a:theme>
@@ -10219,7 +10356,7 @@
 </file>
 
 <file path=customXml/itemProps1.xml><?xml version="1.0" encoding="utf-8"?>
-<ds:datastoreItem xmlns:ds="http://schemas.openxmlformats.org/officeDocument/2006/customXml" ds:itemID="{D62412E2-3CFF-412A-84DA-B38CD5FE7A63}">
+<ds:datastoreItem xmlns:ds="http://schemas.openxmlformats.org/officeDocument/2006/customXml" ds:itemID="{FE181154-6FEC-4D24-94C4-D70D97205F05}">
   <ds:schemaRefs>
     <ds:schemaRef ds:uri="http://schemas.openxmlformats.org/officeDocument/2006/bibliography"/>
   </ds:schemaRefs>

</xml_diff>